<commit_message>
watch the vote algo!
</commit_message>
<xml_diff>
--- a/Final_Project_Report.6210.1518602759.6743.docx
+++ b/Final_Project_Report.6210.1518602759.6743.docx
@@ -5217,14 +5217,7 @@
           <w:sz w:val="28"/>
           <w:szCs w:val="28"/>
         </w:rPr>
-        <w:t>coordinates of places</w:t>
-      </w:r>
-      <w:r>
-        <w:rPr>
-          <w:sz w:val="28"/>
-          <w:szCs w:val="28"/>
-        </w:rPr>
-        <w:t xml:space="preserve"> </w:t>
+        <w:t xml:space="preserve">coordinates of places </w:t>
       </w:r>
       <w:r>
         <w:rPr>
@@ -5397,8 +5390,6 @@
         </w:rPr>
         <w:t>- To learn more about algorithms.</w:t>
       </w:r>
-      <w:bookmarkStart w:id="11" w:name="_GoBack"/>
-      <w:bookmarkEnd w:id="11"/>
     </w:p>
     <w:p>
       <w:pPr>
@@ -5438,7 +5429,7 @@
       <w:pPr>
         <w:pStyle w:val="Heading1"/>
       </w:pPr>
-      <w:bookmarkStart w:id="12" w:name="_Toc496013422"/>
+      <w:bookmarkStart w:id="11" w:name="_Toc496013422"/>
       <w:r>
         <w:rPr>
           <w:cs/>
@@ -5452,404 +5443,616 @@
       <w:r>
         <w:br/>
       </w:r>
+      <w:bookmarkEnd w:id="11"/>
+      <w:r>
+        <w:rPr>
+          <w:rFonts w:hint="cs"/>
+          <w:cs/>
+        </w:rPr>
+        <w:t>วรรณกรรรมที่เกี่ยวข้อง</w:t>
+      </w:r>
+    </w:p>
+    <w:p>
+      <w:pPr>
+        <w:rPr>
+          <w:strike/>
+          <w:color w:val="FF0000"/>
+        </w:rPr>
+      </w:pPr>
+      <w:r>
+        <w:rPr>
+          <w:rFonts w:hint="cs"/>
+          <w:strike/>
+          <w:color w:val="FF0000"/>
+          <w:cs/>
+        </w:rPr>
+        <w:t>นิสิต</w:t>
+      </w:r>
+      <w:r>
+        <w:rPr>
+          <w:strike/>
+          <w:color w:val="FF0000"/>
+          <w:cs/>
+        </w:rPr>
+        <w:t>สามารถเริ่มต้นการเขียนบทความโดยการแทนที่เนื้อหาในเอกสารต้นแบบฉบับนี้</w:t>
+      </w:r>
+      <w:r>
+        <w:rPr>
+          <w:rFonts w:hint="cs"/>
+          <w:strike/>
+          <w:color w:val="FF0000"/>
+          <w:cs/>
+        </w:rPr>
+        <w:t xml:space="preserve"> โดยก่อนนิสิตจะเขียนปริญญานิพนธ์ขอให้นิสิตศึกษา </w:t>
+      </w:r>
+      <w:r>
+        <w:rPr>
+          <w:strike/>
+          <w:color w:val="FF0000"/>
+        </w:rPr>
+        <w:t>“</w:t>
+      </w:r>
+      <w:r>
+        <w:rPr>
+          <w:rFonts w:hint="cs"/>
+          <w:strike/>
+          <w:color w:val="FF0000"/>
+          <w:cs/>
+        </w:rPr>
+        <w:t>คู่มือการ</w:t>
+      </w:r>
+      <w:r>
+        <w:rPr>
+          <w:rFonts w:hint="cs"/>
+          <w:strike/>
+          <w:color w:val="FF0000"/>
+          <w:cs/>
+        </w:rPr>
+        <w:t>จัดทำ</w:t>
+      </w:r>
+      <w:r>
+        <w:rPr>
+          <w:rFonts w:hint="cs"/>
+          <w:strike/>
+          <w:color w:val="FF0000"/>
+          <w:cs/>
+        </w:rPr>
+        <w:t>ปริญญานิพนธ์</w:t>
+      </w:r>
+      <w:r>
+        <w:rPr>
+          <w:strike/>
+          <w:color w:val="FF0000"/>
+        </w:rPr>
+        <w:t xml:space="preserve">” </w:t>
+      </w:r>
+      <w:r>
+        <w:rPr>
+          <w:rFonts w:hint="cs"/>
+          <w:strike/>
+          <w:color w:val="FF0000"/>
+          <w:cs/>
+        </w:rPr>
+        <w:t xml:space="preserve">ที่ได้จัดทำขึ้นอย่างละเอียด </w:t>
+      </w:r>
+      <w:r>
+        <w:rPr>
+          <w:rFonts w:hint="cs"/>
+          <w:strike/>
+          <w:color w:val="FF0000"/>
+          <w:cs/>
+        </w:rPr>
+        <w:t xml:space="preserve">นอกเนื้อจากรายละเอียดใน </w:t>
+      </w:r>
+      <w:r>
+        <w:rPr>
+          <w:strike/>
+          <w:color w:val="FF0000"/>
+        </w:rPr>
+        <w:t>“</w:t>
+      </w:r>
+      <w:r>
+        <w:rPr>
+          <w:rFonts w:hint="cs"/>
+          <w:strike/>
+          <w:color w:val="FF0000"/>
+          <w:cs/>
+        </w:rPr>
+        <w:t>คู่มือการจัดทำ</w:t>
+      </w:r>
+      <w:r>
+        <w:rPr>
+          <w:rFonts w:hint="cs"/>
+          <w:strike/>
+          <w:color w:val="FF0000"/>
+          <w:cs/>
+        </w:rPr>
+        <w:t>ปริญญานิพนธ์</w:t>
+      </w:r>
+      <w:r>
+        <w:rPr>
+          <w:strike/>
+          <w:color w:val="FF0000"/>
+        </w:rPr>
+        <w:t xml:space="preserve">” </w:t>
+      </w:r>
+      <w:r>
+        <w:rPr>
+          <w:rFonts w:hint="cs"/>
+          <w:strike/>
+          <w:color w:val="FF0000"/>
+          <w:cs/>
+        </w:rPr>
+        <w:t>แล้ว</w:t>
+      </w:r>
+      <w:r>
+        <w:rPr>
+          <w:rFonts w:hint="cs"/>
+          <w:strike/>
+          <w:color w:val="FF0000"/>
+          <w:cs/>
+        </w:rPr>
+        <w:t>รายละเอียด</w:t>
+      </w:r>
+      <w:r>
+        <w:rPr>
+          <w:rFonts w:hint="cs"/>
+          <w:strike/>
+          <w:color w:val="FF0000"/>
+          <w:cs/>
+        </w:rPr>
+        <w:t>เพิ่มเติมในเรื่อง</w:t>
+      </w:r>
+      <w:r>
+        <w:rPr>
+          <w:rFonts w:hint="cs"/>
+          <w:strike/>
+          <w:color w:val="FF0000"/>
+          <w:cs/>
+        </w:rPr>
+        <w:t xml:space="preserve">รูปแบบการจัดทำปริญญานิพนธ์ </w:t>
+      </w:r>
+      <w:r>
+        <w:rPr>
+          <w:rFonts w:hint="cs"/>
+          <w:strike/>
+          <w:color w:val="FF0000"/>
+          <w:cs/>
+        </w:rPr>
+        <w:t>มี</w:t>
+      </w:r>
+      <w:r>
+        <w:rPr>
+          <w:rFonts w:hint="cs"/>
+          <w:strike/>
+          <w:color w:val="FF0000"/>
+          <w:cs/>
+        </w:rPr>
+        <w:t xml:space="preserve">ดังต่อไปนี้ </w:t>
+      </w:r>
+    </w:p>
+    <w:p>
+      <w:pPr>
+        <w:pStyle w:val="Heading2"/>
+        <w:rPr>
+          <w:strike/>
+          <w:color w:val="FF0000"/>
+        </w:rPr>
+      </w:pPr>
+      <w:bookmarkStart w:id="12" w:name="_Toc496013423"/>
+      <w:r>
+        <w:rPr>
+          <w:strike/>
+          <w:color w:val="FF0000"/>
+        </w:rPr>
+        <w:t xml:space="preserve">2.1 </w:t>
+      </w:r>
+      <w:r>
+        <w:rPr>
+          <w:strike/>
+          <w:color w:val="FF0000"/>
+          <w:cs/>
+        </w:rPr>
+        <w:t>การจัดหน้ากระดาษ</w:t>
+      </w:r>
       <w:bookmarkEnd w:id="12"/>
+    </w:p>
+    <w:p>
+      <w:pPr>
+        <w:rPr>
+          <w:strike/>
+          <w:color w:val="FF0000"/>
+        </w:rPr>
+      </w:pPr>
+      <w:r>
+        <w:rPr>
+          <w:strike/>
+          <w:color w:val="FF0000"/>
+          <w:cs/>
+        </w:rPr>
+        <w:t xml:space="preserve">ขนาดของบทความจะอยู่ในพื้นที่ของกระดาษ </w:t>
+      </w:r>
+      <w:r>
+        <w:rPr>
+          <w:strike/>
+          <w:color w:val="FF0000"/>
+        </w:rPr>
+        <w:t>A</w:t>
+      </w:r>
+      <w:r>
+        <w:rPr>
+          <w:strike/>
+          <w:color w:val="FF0000"/>
+          <w:cs/>
+        </w:rPr>
+        <w:t>4</w:t>
+      </w:r>
       <w:r>
         <w:rPr>
           <w:rFonts w:hint="cs"/>
-          <w:cs/>
-        </w:rPr>
-        <w:t>วรรณกรรรมที่เกี่ยวข้อง</w:t>
-      </w:r>
-    </w:p>
-    <w:p>
+          <w:strike/>
+          <w:color w:val="FF0000"/>
+          <w:cs/>
+        </w:rPr>
+        <w:t xml:space="preserve"> </w:t>
+      </w:r>
+      <w:r>
+        <w:rPr>
+          <w:strike/>
+          <w:color w:val="FF0000"/>
+          <w:cs/>
+        </w:rPr>
+        <w:t xml:space="preserve">โดยเว้นระยะด้านบนและด้านซ้ายเป็นระยะ </w:t>
+      </w:r>
+      <w:r>
+        <w:rPr>
+          <w:strike/>
+          <w:color w:val="FF0000"/>
+        </w:rPr>
+        <w:t xml:space="preserve">3.81 </w:t>
+      </w:r>
       <w:r>
         <w:rPr>
           <w:rFonts w:hint="cs"/>
-          <w:cs/>
-        </w:rPr>
-        <w:t>นิสิต</w:t>
-      </w:r>
-      <w:r>
-        <w:rPr>
-          <w:cs/>
-        </w:rPr>
-        <w:t>สามารถเริ่มต้นการเขียนบทความโดยการแทนที่เนื้อหาในเอกสารต้นแบบฉบับนี้</w:t>
+          <w:strike/>
+          <w:color w:val="FF0000"/>
+          <w:cs/>
+        </w:rPr>
+        <w:t>ซม</w:t>
+      </w:r>
+      <w:r>
+        <w:rPr>
+          <w:strike/>
+          <w:color w:val="FF0000"/>
+        </w:rPr>
+        <w:t xml:space="preserve">. </w:t>
       </w:r>
       <w:r>
         <w:rPr>
           <w:rFonts w:hint="cs"/>
-          <w:cs/>
-        </w:rPr>
-        <w:t xml:space="preserve"> โดยก่อนนิสิตจะเขียนปริญญานิพนธ์ขอให้นิสิตศึกษา </w:t>
-      </w:r>
-      <w:r>
-        <w:t>“</w:t>
+          <w:strike/>
+          <w:color w:val="FF0000"/>
+          <w:cs/>
+        </w:rPr>
+        <w:t xml:space="preserve">และ </w:t>
+      </w:r>
+      <w:r>
+        <w:rPr>
+          <w:strike/>
+          <w:color w:val="FF0000"/>
+        </w:rPr>
+        <w:t xml:space="preserve">2.54 </w:t>
       </w:r>
       <w:r>
         <w:rPr>
           <w:rFonts w:hint="cs"/>
-          <w:cs/>
-        </w:rPr>
-        <w:t>คู่มือการ</w:t>
+          <w:strike/>
+          <w:color w:val="FF0000"/>
+          <w:cs/>
+        </w:rPr>
+        <w:t>ซม</w:t>
+      </w:r>
+      <w:r>
+        <w:rPr>
+          <w:strike/>
+          <w:color w:val="FF0000"/>
+        </w:rPr>
+        <w:t>.</w:t>
       </w:r>
       <w:r>
         <w:rPr>
           <w:rFonts w:hint="cs"/>
-          <w:cs/>
-        </w:rPr>
-        <w:t>จัดทำ</w:t>
-      </w:r>
+          <w:strike/>
+          <w:color w:val="FF0000"/>
+          <w:cs/>
+        </w:rPr>
+        <w:t xml:space="preserve"> สำหรับด้านบนและด้านขวา </w:t>
+      </w:r>
+      <w:r>
+        <w:rPr>
+          <w:strike/>
+          <w:color w:val="FF0000"/>
+          <w:cs/>
+        </w:rPr>
+        <w:t>การลำดับหัวข้อในส่วนของเนื้อเรื่อง ให้ใส่เลขกำกับ และหากมีการแบ่งหัวข้อย่อย ให้ใช้เลขระบบทศนิยมกำกับหัวข้อย่อย เช่น 2.1</w:t>
+      </w:r>
+      <w:r>
+        <w:rPr>
+          <w:strike/>
+          <w:color w:val="FF0000"/>
+        </w:rPr>
+        <w:t xml:space="preserve">, </w:t>
+      </w:r>
+      <w:r>
+        <w:rPr>
+          <w:strike/>
+          <w:color w:val="FF0000"/>
+          <w:cs/>
+        </w:rPr>
+        <w:t xml:space="preserve">2.1.1 เป็นต้น </w:t>
+      </w:r>
+    </w:p>
+    <w:p>
+      <w:pPr>
+        <w:pStyle w:val="Heading2"/>
+        <w:rPr>
+          <w:rFonts w:ascii="TH SarabunPSK" w:hAnsi="TH SarabunPSK" w:cs="TH SarabunPSK"/>
+          <w:strike/>
+          <w:color w:val="FF0000"/>
+        </w:rPr>
+      </w:pPr>
+      <w:bookmarkStart w:id="13" w:name="_Toc496013424"/>
       <w:r>
         <w:rPr>
           <w:rFonts w:hint="cs"/>
-          <w:cs/>
-        </w:rPr>
-        <w:t>ปริญญานิพนธ์</w:t>
-      </w:r>
-      <w:r>
-        <w:t xml:space="preserve">” </w:t>
+          <w:strike/>
+          <w:color w:val="FF0000"/>
+          <w:cs/>
+        </w:rPr>
+        <w:t xml:space="preserve">2.2 </w:t>
+      </w:r>
+      <w:r>
+        <w:rPr>
+          <w:rFonts w:ascii="TH SarabunPSK" w:hAnsi="TH SarabunPSK" w:cs="TH SarabunPSK"/>
+          <w:strike/>
+          <w:color w:val="FF0000"/>
+          <w:cs/>
+        </w:rPr>
+        <w:t>คำแนะนำการเขียน</w:t>
+      </w:r>
+      <w:bookmarkEnd w:id="13"/>
+    </w:p>
+    <w:p>
+      <w:pPr>
+        <w:pStyle w:val="Heading3"/>
+        <w:rPr>
+          <w:strike/>
+          <w:color w:val="FF0000"/>
+        </w:rPr>
+      </w:pPr>
+      <w:bookmarkStart w:id="14" w:name="_Toc496013425"/>
+      <w:r>
+        <w:rPr>
+          <w:strike/>
+          <w:color w:val="FF0000"/>
+        </w:rPr>
+        <w:t>2.</w:t>
       </w:r>
       <w:r>
         <w:rPr>
           <w:rFonts w:hint="cs"/>
-          <w:cs/>
-        </w:rPr>
-        <w:t xml:space="preserve">ที่ได้จัดทำขึ้นอย่างละเอียด </w:t>
+          <w:strike/>
+          <w:color w:val="FF0000"/>
+          <w:cs/>
+        </w:rPr>
+        <w:t>2</w:t>
+      </w:r>
+      <w:r>
+        <w:rPr>
+          <w:strike/>
+          <w:color w:val="FF0000"/>
+        </w:rPr>
+        <w:t xml:space="preserve">.1 </w:t>
+      </w:r>
+      <w:r>
+        <w:rPr>
+          <w:strike/>
+          <w:color w:val="FF0000"/>
+          <w:cs/>
+        </w:rPr>
+        <w:t>ขนาดตัวอักษร</w:t>
+      </w:r>
+      <w:bookmarkEnd w:id="14"/>
+    </w:p>
+    <w:p>
+      <w:pPr>
+        <w:rPr>
+          <w:strike/>
+          <w:color w:val="FF0000"/>
+        </w:rPr>
+      </w:pPr>
+      <w:r>
+        <w:rPr>
+          <w:strike/>
+          <w:color w:val="FF0000"/>
+          <w:cs/>
+        </w:rPr>
+        <w:t>ตัวอักษรที่ใช้คือ “</w:t>
+      </w:r>
+      <w:r>
+        <w:rPr>
+          <w:strike/>
+          <w:color w:val="FF0000"/>
+        </w:rPr>
+        <w:t xml:space="preserve">TH Sarabun New” </w:t>
+      </w:r>
+      <w:r>
+        <w:rPr>
+          <w:strike/>
+          <w:color w:val="FF0000"/>
+          <w:cs/>
+        </w:rPr>
+        <w:t xml:space="preserve">รายละเอียดตัวอักษรแสดงในตารางที่ </w:t>
+      </w:r>
+      <w:r>
+        <w:rPr>
+          <w:strike/>
+          <w:color w:val="FF0000"/>
+        </w:rPr>
+        <w:t xml:space="preserve">2.1 </w:t>
+      </w:r>
+      <w:r>
+        <w:rPr>
+          <w:strike/>
+          <w:color w:val="FF0000"/>
+          <w:cs/>
+        </w:rPr>
+        <w:t xml:space="preserve">เนื้อเรื่องในแต่ละบรรทัดให้จัดเรียงชิดซ้ายและขวาอย่างสวยงามโดยตั้งค่า </w:t>
+      </w:r>
+      <w:r>
+        <w:rPr>
+          <w:strike/>
+          <w:color w:val="FF0000"/>
+        </w:rPr>
+        <w:t xml:space="preserve">Alignment </w:t>
+      </w:r>
+      <w:r>
+        <w:rPr>
+          <w:strike/>
+          <w:color w:val="FF0000"/>
+          <w:cs/>
+        </w:rPr>
+        <w:t xml:space="preserve">แบบ </w:t>
+      </w:r>
+      <w:r>
+        <w:rPr>
+          <w:strike/>
+          <w:color w:val="FF0000"/>
+        </w:rPr>
+        <w:t>Thai Distributed (“Justify”)</w:t>
+      </w:r>
+    </w:p>
+    <w:p>
+      <w:pPr>
+        <w:pStyle w:val="Heading3"/>
+        <w:rPr>
+          <w:strike/>
+          <w:color w:val="FF0000"/>
+          <w:cs/>
+        </w:rPr>
+      </w:pPr>
+      <w:r>
+        <w:rPr>
+          <w:strike/>
+          <w:color w:val="FF0000"/>
+        </w:rPr>
+        <w:tab/>
+      </w:r>
+      <w:bookmarkStart w:id="15" w:name="_Toc496013426"/>
+      <w:r>
+        <w:rPr>
+          <w:strike/>
+          <w:color w:val="FF0000"/>
+        </w:rPr>
+        <w:t>2.</w:t>
       </w:r>
       <w:r>
         <w:rPr>
           <w:rFonts w:hint="cs"/>
-          <w:cs/>
-        </w:rPr>
-        <w:t xml:space="preserve">นอกเนื้อจากรายละเอียดใน </w:t>
-      </w:r>
-      <w:r>
-        <w:t>“</w:t>
+          <w:strike/>
+          <w:color w:val="FF0000"/>
+          <w:cs/>
+        </w:rPr>
+        <w:t>2</w:t>
+      </w:r>
+      <w:r>
+        <w:rPr>
+          <w:strike/>
+          <w:color w:val="FF0000"/>
+        </w:rPr>
+        <w:t>.</w:t>
+      </w:r>
+      <w:r>
+        <w:rPr>
+          <w:strike/>
+          <w:color w:val="FF0000"/>
+        </w:rPr>
+        <w:t>2</w:t>
+      </w:r>
+      <w:r>
+        <w:rPr>
+          <w:strike/>
+          <w:color w:val="FF0000"/>
+        </w:rPr>
+        <w:t xml:space="preserve"> </w:t>
       </w:r>
       <w:r>
         <w:rPr>
           <w:rFonts w:hint="cs"/>
-          <w:cs/>
-        </w:rPr>
-        <w:t>คู่มือการจัดทำ</w:t>
-      </w:r>
-      <w:r>
-        <w:rPr>
-          <w:rFonts w:hint="cs"/>
-          <w:cs/>
-        </w:rPr>
-        <w:t>ปริญญานิพนธ์</w:t>
-      </w:r>
-      <w:r>
-        <w:t xml:space="preserve">” </w:t>
-      </w:r>
-      <w:r>
-        <w:rPr>
-          <w:rFonts w:hint="cs"/>
-          <w:cs/>
-        </w:rPr>
-        <w:t>แล้ว</w:t>
-      </w:r>
-      <w:r>
-        <w:rPr>
-          <w:rFonts w:hint="cs"/>
-          <w:cs/>
-        </w:rPr>
-        <w:t>รายละเอียด</w:t>
-      </w:r>
-      <w:r>
-        <w:rPr>
-          <w:rFonts w:hint="cs"/>
-          <w:cs/>
-        </w:rPr>
-        <w:t>เพิ่มเติมในเรื่อง</w:t>
-      </w:r>
-      <w:r>
-        <w:rPr>
-          <w:rFonts w:hint="cs"/>
-          <w:cs/>
-        </w:rPr>
-        <w:t xml:space="preserve">รูปแบบการจัดทำปริญญานิพนธ์ </w:t>
-      </w:r>
-      <w:r>
-        <w:rPr>
-          <w:rFonts w:hint="cs"/>
-          <w:cs/>
-        </w:rPr>
-        <w:t>มี</w:t>
-      </w:r>
-      <w:r>
-        <w:rPr>
-          <w:rFonts w:hint="cs"/>
-          <w:cs/>
-        </w:rPr>
-        <w:t xml:space="preserve">ดังต่อไปนี้ </w:t>
-      </w:r>
-    </w:p>
-    <w:p>
-      <w:pPr>
-        <w:pStyle w:val="Heading2"/>
-      </w:pPr>
-      <w:bookmarkStart w:id="13" w:name="_Toc496013423"/>
-      <w:r>
+          <w:strike/>
+          <w:color w:val="FF0000"/>
+          <w:cs/>
+        </w:rPr>
+        <w:t>รูปภาพ</w:t>
+      </w:r>
+      <w:bookmarkEnd w:id="15"/>
+    </w:p>
+    <w:p>
+      <w:pPr>
+        <w:rPr>
+          <w:strike/>
+          <w:color w:val="FF0000"/>
+        </w:rPr>
+      </w:pPr>
+      <w:r>
+        <w:rPr>
+          <w:strike/>
+          <w:color w:val="FF0000"/>
+          <w:cs/>
+        </w:rPr>
+        <w:t xml:space="preserve">รูปภาพจะต้องวางไว้ตำแหน่งหน้ากระดาษ โดยรูปภาพทุกรูปจะต้องมีหมายเลขแสดงลำดับและคำบรรยายได้ภาพ ตัวอย่างการจัดวางรูปดังแสดงในรูปที่ </w:t>
+      </w:r>
+      <w:r>
+        <w:rPr>
+          <w:strike/>
+          <w:color w:val="FF0000"/>
+        </w:rPr>
         <w:t xml:space="preserve">2.1 </w:t>
       </w:r>
       <w:r>
         <w:rPr>
-          <w:cs/>
-        </w:rPr>
-        <w:t>การจัดหน้ากระดาษ</w:t>
-      </w:r>
-      <w:bookmarkEnd w:id="13"/>
-    </w:p>
-    <w:p>
-      <w:r>
-        <w:rPr>
-          <w:cs/>
-        </w:rPr>
-        <w:t xml:space="preserve">ขนาดของบทความจะอยู่ในพื้นที่ของกระดาษ </w:t>
-      </w:r>
-      <w:r>
-        <w:t>A</w:t>
-      </w:r>
-      <w:r>
-        <w:rPr>
-          <w:cs/>
-        </w:rPr>
-        <w:t>4</w:t>
-      </w:r>
-      <w:r>
-        <w:rPr>
-          <w:rFonts w:hint="cs"/>
-          <w:cs/>
-        </w:rPr>
-        <w:t xml:space="preserve"> </w:t>
-      </w:r>
-      <w:r>
-        <w:rPr>
-          <w:cs/>
-        </w:rPr>
-        <w:t xml:space="preserve">โดยเว้นระยะด้านบนและด้านซ้ายเป็นระยะ </w:t>
-      </w:r>
-      <w:r>
-        <w:t xml:space="preserve">3.81 </w:t>
-      </w:r>
-      <w:r>
-        <w:rPr>
-          <w:rFonts w:hint="cs"/>
-          <w:cs/>
-        </w:rPr>
-        <w:t>ซม</w:t>
-      </w:r>
-      <w:r>
-        <w:t xml:space="preserve">. </w:t>
-      </w:r>
-      <w:r>
-        <w:rPr>
-          <w:rFonts w:hint="cs"/>
-          <w:cs/>
-        </w:rPr>
-        <w:t xml:space="preserve">และ </w:t>
-      </w:r>
-      <w:r>
-        <w:t xml:space="preserve">2.54 </w:t>
-      </w:r>
-      <w:r>
-        <w:rPr>
-          <w:rFonts w:hint="cs"/>
-          <w:cs/>
-        </w:rPr>
-        <w:t>ซม</w:t>
-      </w:r>
-      <w:r>
-        <w:t>.</w:t>
-      </w:r>
-      <w:r>
-        <w:rPr>
-          <w:rFonts w:hint="cs"/>
-          <w:cs/>
-        </w:rPr>
-        <w:t xml:space="preserve"> สำหรับด้านบนและด้านขวา </w:t>
-      </w:r>
-      <w:r>
-        <w:rPr>
-          <w:cs/>
-        </w:rPr>
-        <w:t>การลำดับหัวข้อในส่วนของเนื้อเรื่อง ให้ใส่เลขกำกับ และหากมีการแบ่งหัวข้อย่อย ให้ใช้เลขระบบทศนิยมกำกับหัวข้อย่อย เช่น 2.1</w:t>
-      </w:r>
-      <w:r>
-        <w:t xml:space="preserve">, </w:t>
-      </w:r>
-      <w:r>
-        <w:rPr>
-          <w:cs/>
-        </w:rPr>
-        <w:t xml:space="preserve">2.1.1 เป็นต้น </w:t>
-      </w:r>
-    </w:p>
-    <w:p>
-      <w:pPr>
-        <w:pStyle w:val="Heading2"/>
-        <w:rPr>
-          <w:rFonts w:ascii="TH SarabunPSK" w:hAnsi="TH SarabunPSK" w:cs="TH SarabunPSK"/>
-        </w:rPr>
-      </w:pPr>
-      <w:bookmarkStart w:id="14" w:name="_Toc496013424"/>
-      <w:r>
-        <w:rPr>
-          <w:rFonts w:hint="cs"/>
-          <w:cs/>
-        </w:rPr>
-        <w:t xml:space="preserve">2.2 </w:t>
-      </w:r>
-      <w:r>
-        <w:rPr>
-          <w:rFonts w:ascii="TH SarabunPSK" w:hAnsi="TH SarabunPSK" w:cs="TH SarabunPSK"/>
-          <w:cs/>
-        </w:rPr>
-        <w:t>คำแนะนำการเขียน</w:t>
-      </w:r>
-      <w:bookmarkEnd w:id="14"/>
-    </w:p>
-    <w:p>
-      <w:pPr>
-        <w:pStyle w:val="Heading3"/>
-      </w:pPr>
-      <w:bookmarkStart w:id="15" w:name="_Toc496013425"/>
-      <w:r>
-        <w:t>2.</w:t>
-      </w:r>
-      <w:r>
-        <w:rPr>
-          <w:rFonts w:hint="cs"/>
-          <w:cs/>
-        </w:rPr>
-        <w:t>2</w:t>
-      </w:r>
-      <w:r>
-        <w:t xml:space="preserve">.1 </w:t>
-      </w:r>
-      <w:r>
-        <w:rPr>
-          <w:cs/>
-        </w:rPr>
-        <w:t>ขนาดตัวอักษร</w:t>
-      </w:r>
-      <w:bookmarkEnd w:id="15"/>
-    </w:p>
-    <w:p>
-      <w:r>
-        <w:rPr>
-          <w:cs/>
-        </w:rPr>
-        <w:t>ตัวอักษรที่ใช้คือ “</w:t>
-      </w:r>
-      <w:r>
-        <w:t xml:space="preserve">TH Sarabun New” </w:t>
-      </w:r>
-      <w:r>
-        <w:rPr>
-          <w:cs/>
-        </w:rPr>
-        <w:t xml:space="preserve">รายละเอียดตัวอักษรแสดงในตารางที่ </w:t>
-      </w:r>
-      <w:r>
-        <w:t xml:space="preserve">2.1 </w:t>
-      </w:r>
-      <w:r>
-        <w:rPr>
-          <w:cs/>
-        </w:rPr>
-        <w:t xml:space="preserve">เนื้อเรื่องในแต่ละบรรทัดให้จัดเรียงชิดซ้ายและขวาอย่างสวยงามโดยตั้งค่า </w:t>
-      </w:r>
-      <w:r>
-        <w:t xml:space="preserve">Alignment </w:t>
-      </w:r>
-      <w:r>
-        <w:rPr>
-          <w:cs/>
-        </w:rPr>
-        <w:t xml:space="preserve">แบบ </w:t>
-      </w:r>
-      <w:r>
-        <w:t>Thai Distributed (“Justify”)</w:t>
-      </w:r>
-    </w:p>
-    <w:p>
-      <w:pPr>
-        <w:pStyle w:val="Heading3"/>
-        <w:rPr>
-          <w:cs/>
-        </w:rPr>
-      </w:pPr>
-      <w:r>
-        <w:tab/>
-      </w:r>
-      <w:bookmarkStart w:id="16" w:name="_Toc496013426"/>
-      <w:r>
-        <w:t>2.</w:t>
-      </w:r>
-      <w:r>
-        <w:rPr>
-          <w:rFonts w:hint="cs"/>
-          <w:cs/>
-        </w:rPr>
-        <w:t>2</w:t>
-      </w:r>
-      <w:r>
-        <w:t>.</w:t>
-      </w:r>
-      <w:r>
-        <w:t>2</w:t>
-      </w:r>
-      <w:r>
-        <w:t xml:space="preserve"> </w:t>
-      </w:r>
-      <w:r>
-        <w:rPr>
-          <w:rFonts w:hint="cs"/>
-          <w:cs/>
-        </w:rPr>
-        <w:t>รูปภาพ</w:t>
-      </w:r>
-      <w:bookmarkEnd w:id="16"/>
-    </w:p>
-    <w:p>
-      <w:r>
-        <w:rPr>
-          <w:cs/>
-        </w:rPr>
-        <w:t xml:space="preserve">รูปภาพจะต้องวางไว้ตำแหน่งหน้ากระดาษ โดยรูปภาพทุกรูปจะต้องมีหมายเลขแสดงลำดับและคำบรรยายได้ภาพ ตัวอย่างการจัดวางรูปดังแสดงในรูปที่ </w:t>
-      </w:r>
-      <w:r>
-        <w:t>2.</w:t>
-      </w:r>
-      <w:r>
-        <w:t>1</w:t>
-      </w:r>
-      <w:r>
-        <w:t xml:space="preserve"> </w:t>
-      </w:r>
-      <w:r>
-        <w:rPr>
+          <w:strike/>
+          <w:color w:val="FF0000"/>
           <w:cs/>
         </w:rPr>
         <w:t xml:space="preserve">คำบรรยายใต้ภาพ ห้ามใช้คำว่า “แสดง” เช่น ห้ามเขียนว่า” รูปที่ </w:t>
       </w:r>
       <w:r>
+        <w:rPr>
+          <w:strike/>
+          <w:color w:val="FF0000"/>
+        </w:rPr>
         <w:t xml:space="preserve">1 </w:t>
       </w:r>
       <w:r>
         <w:rPr>
+          <w:strike/>
+          <w:color w:val="FF0000"/>
           <w:cs/>
         </w:rPr>
         <w:t xml:space="preserve">แสดงความสัมพันธ์...” ที่ถูกต้องควรเป็น “รูปที่ </w:t>
       </w:r>
       <w:r>
+        <w:rPr>
+          <w:strike/>
+          <w:color w:val="FF0000"/>
+        </w:rPr>
         <w:t xml:space="preserve">1 </w:t>
       </w:r>
       <w:r>
         <w:rPr>
+          <w:strike/>
+          <w:color w:val="FF0000"/>
           <w:cs/>
         </w:rPr>
         <w:t xml:space="preserve">ความสัมพันธ์ระหว่าง...”  </w:t>
@@ -5859,6 +6062,8 @@
       <w:pPr>
         <w:pStyle w:val="Figurenew"/>
         <w:rPr>
+          <w:strike/>
+          <w:color w:val="FF0000"/>
           <w:lang w:eastAsia="ja-JP"/>
         </w:rPr>
       </w:pPr>
@@ -5867,11 +6072,15 @@
       <w:pPr>
         <w:pStyle w:val="Figurenew"/>
         <w:rPr>
+          <w:strike/>
+          <w:color w:val="FF0000"/>
           <w:lang w:eastAsia="ja-JP"/>
         </w:rPr>
       </w:pPr>
       <w:r>
         <w:rPr>
+          <w:strike/>
+          <w:color w:val="FF0000"/>
           <w:lang w:eastAsia="ja-JP"/>
         </w:rPr>
         <w:lastRenderedPageBreak/>
@@ -5927,6 +6136,8 @@
         <w:pStyle w:val="Captionnew"/>
         <w:rPr>
           <w:rFonts w:ascii="TH SarabunPSK" w:hAnsi="TH SarabunPSK" w:cs="TH SarabunPSK"/>
+          <w:strike/>
+          <w:color w:val="FF0000"/>
         </w:rPr>
       </w:pPr>
       <w:r>
@@ -5934,6 +6145,8 @@
           <w:rFonts w:ascii="TH SarabunPSK" w:hAnsi="TH SarabunPSK" w:cs="TH SarabunPSK" w:hint="cs"/>
           <w:b/>
           <w:bCs/>
+          <w:strike/>
+          <w:color w:val="FF0000"/>
           <w:cs/>
         </w:rPr>
         <w:t xml:space="preserve">รูปที่ </w:t>
@@ -5943,121 +6156,154 @@
           <w:rFonts w:ascii="TH SarabunPSK" w:hAnsi="TH SarabunPSK" w:cs="TH SarabunPSK"/>
           <w:b/>
           <w:bCs/>
-        </w:rPr>
-        <w:t>2.</w:t>
+          <w:strike/>
+          <w:color w:val="FF0000"/>
+        </w:rPr>
+        <w:t>2.1</w:t>
       </w:r>
       <w:r>
         <w:rPr>
           <w:rFonts w:ascii="TH SarabunPSK" w:hAnsi="TH SarabunPSK" w:cs="TH SarabunPSK"/>
+          <w:strike/>
+          <w:color w:val="FF0000"/>
+        </w:rPr>
+        <w:t xml:space="preserve"> </w:t>
+      </w:r>
+      <w:r>
+        <w:rPr>
+          <w:rFonts w:ascii="TH SarabunPSK" w:hAnsi="TH SarabunPSK" w:cs="TH SarabunPSK" w:hint="cs"/>
+          <w:strike/>
+          <w:color w:val="FF0000"/>
+          <w:cs/>
+        </w:rPr>
+        <w:t>ภาพถ่ายขยายกำลังสูงของปูนซีเมนต์ปอร์ตแลนด์</w:t>
+      </w:r>
+    </w:p>
+    <w:p>
+      <w:pPr>
+        <w:pStyle w:val="Heading2"/>
+        <w:ind w:firstLine="720"/>
+        <w:rPr>
+          <w:strike/>
+          <w:color w:val="FF0000"/>
+        </w:rPr>
+      </w:pPr>
+      <w:bookmarkStart w:id="16" w:name="_Toc496013427"/>
+      <w:r>
+        <w:rPr>
+          <w:rFonts w:hint="cs"/>
+          <w:strike/>
+          <w:color w:val="FF0000"/>
+          <w:cs/>
+        </w:rPr>
+        <w:t>2.2.</w:t>
+      </w:r>
+      <w:r>
+        <w:rPr>
+          <w:strike/>
+          <w:color w:val="FF0000"/>
+        </w:rPr>
+        <w:t>3</w:t>
+      </w:r>
+      <w:r>
+        <w:rPr>
+          <w:rFonts w:hint="cs"/>
+          <w:strike/>
+          <w:color w:val="FF0000"/>
+          <w:cs/>
+        </w:rPr>
+        <w:t xml:space="preserve"> ตาราง</w:t>
+      </w:r>
+      <w:bookmarkEnd w:id="16"/>
+    </w:p>
+    <w:p>
+      <w:pPr>
+        <w:ind w:right="96"/>
+        <w:rPr>
+          <w:strike/>
+          <w:color w:val="FF0000"/>
+        </w:rPr>
+      </w:pPr>
+      <w:r>
+        <w:rPr>
+          <w:strike/>
+          <w:color w:val="FF0000"/>
+          <w:cs/>
+        </w:rPr>
+        <w:t>ตารางทุกตารางจะต้องมีหมายเลขและคำบรรยายกำกับเหนือตาราง</w:t>
+      </w:r>
+      <w:r>
+        <w:rPr>
+          <w:rFonts w:hint="cs"/>
+          <w:strike/>
+          <w:color w:val="FF0000"/>
+          <w:cs/>
+        </w:rPr>
+        <w:t xml:space="preserve">ดังแสดงใน ตารางที่ 2.1 </w:t>
+      </w:r>
+      <w:r>
+        <w:rPr>
+          <w:strike/>
+          <w:color w:val="FF0000"/>
+          <w:cs/>
+        </w:rPr>
+        <w:t xml:space="preserve"> ในคำบรรยายเหนือตารางห้ามใช้คำว่า “แสดง” เช่นเดียวกับกรณีรูปภาพ</w:t>
+      </w:r>
+      <w:r>
+        <w:rPr>
+          <w:strike/>
+          <w:color w:val="FF0000"/>
+        </w:rPr>
+        <w:t xml:space="preserve"> </w:t>
+      </w:r>
+      <w:r>
+        <w:rPr>
+          <w:rFonts w:hint="cs"/>
+          <w:strike/>
+          <w:color w:val="FF0000"/>
+          <w:cs/>
+        </w:rPr>
+        <w:t xml:space="preserve">ตารางควรจะอยู่หน้าเดียวทั้งตาราง ไม่ควรคร่อมระหว่างหน้า </w:t>
+      </w:r>
+    </w:p>
+    <w:p>
+      <w:pPr>
+        <w:pStyle w:val="Tablename"/>
+        <w:rPr>
+          <w:strike/>
+          <w:color w:val="FF0000"/>
+        </w:rPr>
+      </w:pPr>
+      <w:r>
+        <w:rPr>
           <w:b/>
           <w:bCs/>
-        </w:rPr>
-        <w:t>1</w:t>
-      </w:r>
-      <w:r>
-        <w:rPr>
-          <w:rFonts w:ascii="TH SarabunPSK" w:hAnsi="TH SarabunPSK" w:cs="TH SarabunPSK"/>
-        </w:rPr>
-        <w:t xml:space="preserve"> </w:t>
-      </w:r>
-      <w:r>
-        <w:rPr>
-          <w:rFonts w:ascii="TH SarabunPSK" w:hAnsi="TH SarabunPSK" w:cs="TH SarabunPSK" w:hint="cs"/>
-          <w:cs/>
-        </w:rPr>
-        <w:t>ภาพถ่ายขยายกำลังสูงของปูนซีเมนต์ปอร์ตแลนด์</w:t>
-      </w:r>
-    </w:p>
-    <w:p>
-      <w:pPr>
-        <w:pStyle w:val="Heading2"/>
-        <w:ind w:firstLine="720"/>
-      </w:pPr>
-      <w:bookmarkStart w:id="17" w:name="_Toc496013427"/>
-      <w:r>
-        <w:rPr>
-          <w:rFonts w:hint="cs"/>
-          <w:cs/>
-        </w:rPr>
-        <w:t>2.2.</w:t>
-      </w:r>
-      <w:r>
-        <w:t>3</w:t>
-      </w:r>
-      <w:r>
-        <w:rPr>
-          <w:rFonts w:hint="cs"/>
-          <w:cs/>
-        </w:rPr>
-        <w:t xml:space="preserve"> ตาราง</w:t>
-      </w:r>
-      <w:bookmarkEnd w:id="17"/>
-    </w:p>
-    <w:p>
-      <w:pPr>
-        <w:ind w:right="96"/>
-      </w:pPr>
-      <w:r>
-        <w:rPr>
-          <w:cs/>
-        </w:rPr>
-        <w:t>ตารางทุกตารางจะต้องมีหมายเลขและคำบรรยายกำกับเหนือตาราง</w:t>
-      </w:r>
-      <w:r>
-        <w:rPr>
-          <w:rFonts w:hint="cs"/>
-          <w:cs/>
-        </w:rPr>
-        <w:t xml:space="preserve">ดังแสดงใน ตารางที่ 2.1 </w:t>
-      </w:r>
-      <w:r>
-        <w:rPr>
-          <w:cs/>
-        </w:rPr>
-        <w:t xml:space="preserve"> ในคำบรรยายเหนือตารางห้ามใช้คำว่า “แสดง” เช่นเดียวกับกรณีรูปภาพ</w:t>
-      </w:r>
-      <w:r>
-        <w:t xml:space="preserve"> </w:t>
-      </w:r>
-      <w:r>
-        <w:rPr>
-          <w:rFonts w:hint="cs"/>
-          <w:cs/>
-        </w:rPr>
-        <w:t xml:space="preserve">ตารางควรจะอยู่หน้าเดียวทั้งตาราง ไม่ควรคร่อมระหว่างหน้า </w:t>
-      </w:r>
-    </w:p>
-    <w:p>
-      <w:pPr>
-        <w:pStyle w:val="Tablename"/>
-      </w:pPr>
+          <w:strike/>
+          <w:color w:val="FF0000"/>
+          <w:cs/>
+        </w:rPr>
+        <w:t xml:space="preserve">ตารางที่ </w:t>
+      </w:r>
       <w:r>
         <w:rPr>
           <w:b/>
           <w:bCs/>
-          <w:cs/>
-        </w:rPr>
-        <w:t xml:space="preserve">ตารางที่ </w:t>
-      </w:r>
-      <w:r>
-        <w:rPr>
-          <w:b/>
-          <w:bCs/>
-        </w:rPr>
-        <w:t>2</w:t>
-      </w:r>
-      <w:r>
-        <w:rPr>
-          <w:b/>
-          <w:bCs/>
-        </w:rPr>
-        <w:t>.1</w:t>
-      </w:r>
-      <w:r>
+          <w:strike/>
+          <w:color w:val="FF0000"/>
+        </w:rPr>
+        <w:t>2.1</w:t>
+      </w:r>
+      <w:r>
+        <w:rPr>
+          <w:strike/>
+          <w:color w:val="FF0000"/>
+        </w:rPr>
         <w:t xml:space="preserve"> </w:t>
       </w:r>
       <w:r>
         <w:rPr>
+          <w:strike/>
+          <w:color w:val="FF0000"/>
           <w:cs/>
         </w:rPr>
         <w:t>สรุปรายละเอียดรูปแบบตัวอักษร</w:t>
@@ -6105,11 +6351,15 @@
             <w:pPr>
               <w:pStyle w:val="Tablenew"/>
               <w:rPr>
+                <w:strike/>
+                <w:color w:val="FF0000"/>
                 <w:cs/>
               </w:rPr>
             </w:pPr>
             <w:r>
               <w:rPr>
+                <w:strike/>
+                <w:color w:val="FF0000"/>
                 <w:cs/>
               </w:rPr>
               <w:t>หัวข้อ</w:t>
@@ -6125,9 +6375,15 @@
           <w:p>
             <w:pPr>
               <w:pStyle w:val="Tablenew"/>
+              <w:rPr>
+                <w:strike/>
+                <w:color w:val="FF0000"/>
+              </w:rPr>
             </w:pPr>
             <w:r>
               <w:rPr>
+                <w:strike/>
+                <w:color w:val="FF0000"/>
                 <w:cs/>
               </w:rPr>
               <w:t>ลักษณะ</w:t>
@@ -6144,11 +6400,15 @@
             <w:pPr>
               <w:pStyle w:val="Tablenew"/>
               <w:rPr>
+                <w:strike/>
+                <w:color w:val="FF0000"/>
                 <w:cs/>
               </w:rPr>
             </w:pPr>
             <w:r>
               <w:rPr>
+                <w:strike/>
+                <w:color w:val="FF0000"/>
                 <w:cs/>
               </w:rPr>
               <w:t>ตัวอักษร</w:t>
@@ -6165,11 +6425,15 @@
             <w:pPr>
               <w:pStyle w:val="Tablenew"/>
               <w:rPr>
+                <w:strike/>
+                <w:color w:val="FF0000"/>
                 <w:cs/>
               </w:rPr>
             </w:pPr>
             <w:r>
               <w:rPr>
+                <w:strike/>
+                <w:color w:val="FF0000"/>
                 <w:cs/>
               </w:rPr>
               <w:t>รูปแบบ</w:t>
@@ -6185,23 +6449,39 @@
           <w:p>
             <w:pPr>
               <w:pStyle w:val="Tablenew"/>
+              <w:rPr>
+                <w:strike/>
+                <w:color w:val="FF0000"/>
+              </w:rPr>
             </w:pPr>
             <w:r>
               <w:rPr>
+                <w:strike/>
+                <w:color w:val="FF0000"/>
                 <w:cs/>
               </w:rPr>
               <w:t>ขนาด</w:t>
             </w:r>
             <w:r>
+              <w:rPr>
+                <w:strike/>
+                <w:color w:val="FF0000"/>
+              </w:rPr>
               <w:t xml:space="preserve"> (</w:t>
             </w:r>
             <w:r>
               <w:rPr>
+                <w:strike/>
+                <w:color w:val="FF0000"/>
                 <w:cs/>
               </w:rPr>
               <w:t>จุด</w:t>
             </w:r>
             <w:r>
+              <w:rPr>
+                <w:strike/>
+                <w:color w:val="FF0000"/>
+              </w:rPr>
               <w:t>)</w:t>
             </w:r>
           </w:p>
@@ -6219,15 +6499,25 @@
           <w:p>
             <w:pPr>
               <w:pStyle w:val="Tablenew"/>
+              <w:rPr>
+                <w:strike/>
+                <w:color w:val="FF0000"/>
+              </w:rPr>
             </w:pPr>
             <w:r>
               <w:rPr>
                 <w:rFonts w:hint="cs"/>
+                <w:strike/>
+                <w:color w:val="FF0000"/>
                 <w:cs/>
               </w:rPr>
               <w:t xml:space="preserve">ชื่อบท </w:t>
             </w:r>
             <w:r>
+              <w:rPr>
+                <w:strike/>
+                <w:color w:val="FF0000"/>
+              </w:rPr>
               <w:t>(1,2,..)</w:t>
             </w:r>
           </w:p>
@@ -6240,15 +6530,23 @@
           <w:p>
             <w:pPr>
               <w:pStyle w:val="Tablenew"/>
+              <w:rPr>
+                <w:strike/>
+                <w:color w:val="FF0000"/>
+              </w:rPr>
             </w:pPr>
             <w:r>
               <w:rPr>
                 <w:rFonts w:eastAsia="MS PGothic"/>
+                <w:strike/>
+                <w:color w:val="FF0000"/>
               </w:rPr>
               <w:t>Heading</w:t>
             </w:r>
             <w:r>
               <w:rPr>
+                <w:strike/>
+                <w:color w:val="FF0000"/>
                 <w:cs/>
               </w:rPr>
               <w:t>1</w:t>
@@ -6264,14 +6562,17 @@
             <w:pPr>
               <w:pStyle w:val="Tablenew"/>
               <w:rPr>
+                <w:strike/>
+                <w:color w:val="FF0000"/>
                 <w:cs/>
               </w:rPr>
             </w:pPr>
             <w:r>
-              <w:t>TH Sarabun</w:t>
-            </w:r>
-            <w:r>
-              <w:t xml:space="preserve"> New</w:t>
+              <w:rPr>
+                <w:strike/>
+                <w:color w:val="FF0000"/>
+              </w:rPr>
+              <w:t>TH Sarabun New</w:t>
             </w:r>
           </w:p>
         </w:tc>
@@ -6284,11 +6585,15 @@
             <w:pPr>
               <w:pStyle w:val="Tablenew"/>
               <w:rPr>
+                <w:strike/>
+                <w:color w:val="FF0000"/>
                 <w:cs/>
               </w:rPr>
             </w:pPr>
             <w:r>
               <w:rPr>
+                <w:strike/>
+                <w:color w:val="FF0000"/>
                 <w:cs/>
               </w:rPr>
               <w:t>หนา</w:t>
@@ -6303,8 +6608,16 @@
           <w:p>
             <w:pPr>
               <w:pStyle w:val="Tablenew"/>
+              <w:rPr>
+                <w:strike/>
+                <w:color w:val="FF0000"/>
+              </w:rPr>
             </w:pPr>
             <w:r>
+              <w:rPr>
+                <w:strike/>
+                <w:color w:val="FF0000"/>
+              </w:rPr>
               <w:t>18</w:t>
             </w:r>
           </w:p>
@@ -6322,14 +6635,24 @@
           <w:p>
             <w:pPr>
               <w:pStyle w:val="Tablenew"/>
+              <w:rPr>
+                <w:strike/>
+                <w:color w:val="FF0000"/>
+              </w:rPr>
             </w:pPr>
             <w:r>
               <w:rPr>
+                <w:strike/>
+                <w:color w:val="FF0000"/>
                 <w:cs/>
               </w:rPr>
               <w:t xml:space="preserve">หัวเรื่อง 2 </w:t>
             </w:r>
             <w:r>
+              <w:rPr>
+                <w:strike/>
+                <w:color w:val="FF0000"/>
+              </w:rPr>
               <w:t>(1.1,1.2,..)</w:t>
             </w:r>
           </w:p>
@@ -6342,14 +6665,24 @@
           <w:p>
             <w:pPr>
               <w:pStyle w:val="Tablenew"/>
+              <w:rPr>
+                <w:strike/>
+                <w:color w:val="FF0000"/>
+              </w:rPr>
             </w:pPr>
             <w:r>
               <w:rPr>
                 <w:rFonts w:eastAsia="MS PGothic"/>
+                <w:strike/>
+                <w:color w:val="FF0000"/>
               </w:rPr>
               <w:t>Heading</w:t>
             </w:r>
             <w:r>
+              <w:rPr>
+                <w:strike/>
+                <w:color w:val="FF0000"/>
+              </w:rPr>
               <w:t>2</w:t>
             </w:r>
           </w:p>
@@ -6363,14 +6696,17 @@
             <w:pPr>
               <w:pStyle w:val="Tablenew"/>
               <w:rPr>
+                <w:strike/>
+                <w:color w:val="FF0000"/>
                 <w:cs/>
               </w:rPr>
             </w:pPr>
             <w:r>
-              <w:t>TH Sarabun</w:t>
-            </w:r>
-            <w:r>
-              <w:t xml:space="preserve"> New</w:t>
+              <w:rPr>
+                <w:strike/>
+                <w:color w:val="FF0000"/>
+              </w:rPr>
+              <w:t>TH Sarabun New</w:t>
             </w:r>
           </w:p>
         </w:tc>
@@ -6383,11 +6719,15 @@
             <w:pPr>
               <w:pStyle w:val="Tablenew"/>
               <w:rPr>
+                <w:strike/>
+                <w:color w:val="FF0000"/>
                 <w:cs/>
               </w:rPr>
             </w:pPr>
             <w:r>
               <w:rPr>
+                <w:strike/>
+                <w:color w:val="FF0000"/>
                 <w:cs/>
               </w:rPr>
               <w:t>หนา</w:t>
@@ -6402,8 +6742,16 @@
           <w:p>
             <w:pPr>
               <w:pStyle w:val="Tablenew"/>
+              <w:rPr>
+                <w:strike/>
+                <w:color w:val="FF0000"/>
+              </w:rPr>
             </w:pPr>
             <w:r>
+              <w:rPr>
+                <w:strike/>
+                <w:color w:val="FF0000"/>
+              </w:rPr>
               <w:t>16</w:t>
             </w:r>
           </w:p>
@@ -6423,17 +6771,25 @@
               <w:pStyle w:val="Tablenew"/>
               <w:rPr>
                 <w:rFonts w:eastAsia="MS PGothic"/>
+                <w:strike/>
+                <w:color w:val="FF0000"/>
                 <w:cs/>
               </w:rPr>
             </w:pPr>
             <w:r>
               <w:rPr>
                 <w:rFonts w:eastAsia="MS PGothic"/>
+                <w:strike/>
+                <w:color w:val="FF0000"/>
                 <w:cs/>
               </w:rPr>
               <w:t>หัวเรื่อง</w:t>
             </w:r>
             <w:r>
+              <w:rPr>
+                <w:strike/>
+                <w:color w:val="FF0000"/>
+              </w:rPr>
               <w:t xml:space="preserve"> 3 (1.1.1, …)</w:t>
             </w:r>
           </w:p>
@@ -6446,15 +6802,23 @@
           <w:p>
             <w:pPr>
               <w:pStyle w:val="Tablenew"/>
+              <w:rPr>
+                <w:strike/>
+                <w:color w:val="FF0000"/>
+              </w:rPr>
             </w:pPr>
             <w:r>
               <w:rPr>
                 <w:rFonts w:eastAsia="MS PGothic"/>
+                <w:strike/>
+                <w:color w:val="FF0000"/>
               </w:rPr>
               <w:t>Heading</w:t>
             </w:r>
             <w:r>
               <w:rPr>
+                <w:strike/>
+                <w:color w:val="FF0000"/>
                 <w:cs/>
               </w:rPr>
               <w:t>3</w:t>
@@ -6469,12 +6833,17 @@
           <w:p>
             <w:pPr>
               <w:pStyle w:val="Tablenew"/>
+              <w:rPr>
+                <w:strike/>
+                <w:color w:val="FF0000"/>
+              </w:rPr>
             </w:pPr>
             <w:r>
-              <w:t>TH Sarabun</w:t>
-            </w:r>
-            <w:r>
-              <w:t xml:space="preserve"> New</w:t>
+              <w:rPr>
+                <w:strike/>
+                <w:color w:val="FF0000"/>
+              </w:rPr>
+              <w:t>TH Sarabun New</w:t>
             </w:r>
           </w:p>
         </w:tc>
@@ -6487,11 +6856,15 @@
             <w:pPr>
               <w:pStyle w:val="Tablenew"/>
               <w:rPr>
+                <w:strike/>
+                <w:color w:val="FF0000"/>
                 <w:cs/>
               </w:rPr>
             </w:pPr>
             <w:r>
               <w:rPr>
+                <w:strike/>
+                <w:color w:val="FF0000"/>
                 <w:cs/>
               </w:rPr>
               <w:t>หนา</w:t>
@@ -6506,8 +6879,16 @@
           <w:p>
             <w:pPr>
               <w:pStyle w:val="Tablenew"/>
+              <w:rPr>
+                <w:strike/>
+                <w:color w:val="FF0000"/>
+              </w:rPr>
             </w:pPr>
             <w:r>
+              <w:rPr>
+                <w:strike/>
+                <w:color w:val="FF0000"/>
+              </w:rPr>
               <w:t>16</w:t>
             </w:r>
           </w:p>
@@ -6526,12 +6907,16 @@
             <w:pPr>
               <w:pStyle w:val="Tablenew"/>
               <w:rPr>
+                <w:strike/>
+                <w:color w:val="FF0000"/>
                 <w:cs/>
               </w:rPr>
             </w:pPr>
             <w:r>
               <w:rPr>
                 <w:rFonts w:eastAsia="MS PGothic"/>
+                <w:strike/>
+                <w:color w:val="FF0000"/>
                 <w:cs/>
               </w:rPr>
               <w:t>เนื้อหา</w:t>
@@ -6546,8 +6931,16 @@
           <w:p>
             <w:pPr>
               <w:pStyle w:val="Tablenew"/>
+              <w:rPr>
+                <w:strike/>
+                <w:color w:val="FF0000"/>
+              </w:rPr>
             </w:pPr>
             <w:r>
+              <w:rPr>
+                <w:strike/>
+                <w:color w:val="FF0000"/>
+              </w:rPr>
               <w:t>Normal</w:t>
             </w:r>
           </w:p>
@@ -6561,14 +6954,17 @@
             <w:pPr>
               <w:pStyle w:val="Tablenew"/>
               <w:rPr>
+                <w:strike/>
+                <w:color w:val="FF0000"/>
                 <w:cs/>
               </w:rPr>
             </w:pPr>
             <w:r>
-              <w:t>TH Sarabun</w:t>
-            </w:r>
-            <w:r>
-              <w:t xml:space="preserve"> New</w:t>
+              <w:rPr>
+                <w:strike/>
+                <w:color w:val="FF0000"/>
+              </w:rPr>
+              <w:t>TH Sarabun New</w:t>
             </w:r>
           </w:p>
         </w:tc>
@@ -6581,11 +6977,15 @@
             <w:pPr>
               <w:pStyle w:val="Tablenew"/>
               <w:rPr>
+                <w:strike/>
+                <w:color w:val="FF0000"/>
                 <w:cs/>
               </w:rPr>
             </w:pPr>
             <w:r>
               <w:rPr>
+                <w:strike/>
+                <w:color w:val="FF0000"/>
                 <w:cs/>
               </w:rPr>
               <w:t>ธรรมดา</w:t>
@@ -6600,8 +7000,16 @@
           <w:p>
             <w:pPr>
               <w:pStyle w:val="Tablenew"/>
+              <w:rPr>
+                <w:strike/>
+                <w:color w:val="FF0000"/>
+              </w:rPr>
             </w:pPr>
             <w:r>
+              <w:rPr>
+                <w:strike/>
+                <w:color w:val="FF0000"/>
+              </w:rPr>
               <w:t>16</w:t>
             </w:r>
           </w:p>
@@ -6619,14 +7027,24 @@
           <w:p>
             <w:pPr>
               <w:pStyle w:val="Tablenew"/>
+              <w:rPr>
+                <w:strike/>
+                <w:color w:val="FF0000"/>
+              </w:rPr>
             </w:pPr>
             <w:r>
               <w:rPr>
+                <w:strike/>
+                <w:color w:val="FF0000"/>
                 <w:cs/>
               </w:rPr>
               <w:t xml:space="preserve">ตัวแปรในสมการ </w:t>
             </w:r>
             <w:r>
+              <w:rPr>
+                <w:strike/>
+                <w:color w:val="FF0000"/>
+              </w:rPr>
               <w:t>**</w:t>
             </w:r>
           </w:p>
@@ -6639,8 +7057,16 @@
           <w:p>
             <w:pPr>
               <w:pStyle w:val="Tablenew"/>
+              <w:rPr>
+                <w:strike/>
+                <w:color w:val="FF0000"/>
+              </w:rPr>
             </w:pPr>
             <w:r>
+              <w:rPr>
+                <w:strike/>
+                <w:color w:val="FF0000"/>
+              </w:rPr>
               <w:t>N/A</w:t>
             </w:r>
           </w:p>
@@ -6654,10 +7080,16 @@
             <w:pPr>
               <w:pStyle w:val="Tablenew"/>
               <w:rPr>
+                <w:strike/>
+                <w:color w:val="FF0000"/>
                 <w:cs/>
               </w:rPr>
             </w:pPr>
             <w:r>
+              <w:rPr>
+                <w:strike/>
+                <w:color w:val="FF0000"/>
+              </w:rPr>
               <w:t>Times New Roman</w:t>
             </w:r>
           </w:p>
@@ -6671,11 +7103,15 @@
             <w:pPr>
               <w:pStyle w:val="Tablenew"/>
               <w:rPr>
+                <w:strike/>
+                <w:color w:val="FF0000"/>
                 <w:cs/>
               </w:rPr>
             </w:pPr>
             <w:r>
               <w:rPr>
+                <w:strike/>
+                <w:color w:val="FF0000"/>
                 <w:cs/>
               </w:rPr>
               <w:t>เอียง</w:t>
@@ -6690,12 +7126,17 @@
           <w:p>
             <w:pPr>
               <w:pStyle w:val="Tablenew"/>
+              <w:rPr>
+                <w:strike/>
+                <w:color w:val="FF0000"/>
+              </w:rPr>
             </w:pPr>
             <w:r>
-              <w:t>1</w:t>
-            </w:r>
-            <w:r>
-              <w:t>2</w:t>
+              <w:rPr>
+                <w:strike/>
+                <w:color w:val="FF0000"/>
+              </w:rPr>
+              <w:t>12</w:t>
             </w:r>
           </w:p>
         </w:tc>
@@ -6712,10 +7153,16 @@
           <w:p>
             <w:pPr>
               <w:pStyle w:val="Tablenew"/>
+              <w:rPr>
+                <w:strike/>
+                <w:color w:val="FF0000"/>
+              </w:rPr>
             </w:pPr>
             <w:r>
               <w:rPr>
                 <w:rFonts w:eastAsia="MS PGothic"/>
+                <w:strike/>
+                <w:color w:val="FF0000"/>
                 <w:cs/>
               </w:rPr>
               <w:t>เอกสารอ้างอิง</w:t>
@@ -6730,8 +7177,16 @@
           <w:p>
             <w:pPr>
               <w:pStyle w:val="Tablenew"/>
+              <w:rPr>
+                <w:strike/>
+                <w:color w:val="FF0000"/>
+              </w:rPr>
             </w:pPr>
             <w:r>
+              <w:rPr>
+                <w:strike/>
+                <w:color w:val="FF0000"/>
+              </w:rPr>
               <w:t>Reference_new</w:t>
             </w:r>
           </w:p>
@@ -6745,14 +7200,17 @@
             <w:pPr>
               <w:pStyle w:val="Tablenew"/>
               <w:rPr>
+                <w:strike/>
+                <w:color w:val="FF0000"/>
                 <w:cs/>
               </w:rPr>
             </w:pPr>
             <w:r>
-              <w:t>TH Sarabun</w:t>
-            </w:r>
-            <w:r>
-              <w:t xml:space="preserve"> New</w:t>
+              <w:rPr>
+                <w:strike/>
+                <w:color w:val="FF0000"/>
+              </w:rPr>
+              <w:t>TH Sarabun New</w:t>
             </w:r>
           </w:p>
         </w:tc>
@@ -6765,11 +7223,15 @@
             <w:pPr>
               <w:pStyle w:val="Tablenew"/>
               <w:rPr>
+                <w:strike/>
+                <w:color w:val="FF0000"/>
                 <w:cs/>
               </w:rPr>
             </w:pPr>
             <w:r>
               <w:rPr>
+                <w:strike/>
+                <w:color w:val="FF0000"/>
                 <w:cs/>
               </w:rPr>
               <w:t>ธรรมดา</w:t>
@@ -6784,12 +7246,17 @@
           <w:p>
             <w:pPr>
               <w:pStyle w:val="Tablenew"/>
+              <w:rPr>
+                <w:strike/>
+                <w:color w:val="FF0000"/>
+              </w:rPr>
             </w:pPr>
             <w:r>
-              <w:t>1</w:t>
-            </w:r>
-            <w:r>
-              <w:t>6</w:t>
+              <w:rPr>
+                <w:strike/>
+                <w:color w:val="FF0000"/>
+              </w:rPr>
+              <w:t>16</w:t>
             </w:r>
           </w:p>
         </w:tc>
@@ -6798,30 +7265,52 @@
     <w:p>
       <w:pPr>
         <w:ind w:firstLine="0"/>
-      </w:pPr>
-      <w:r>
+        <w:rPr>
+          <w:strike/>
+          <w:color w:val="FF0000"/>
+        </w:rPr>
+      </w:pPr>
+      <w:r>
+        <w:rPr>
+          <w:strike/>
+          <w:color w:val="FF0000"/>
+        </w:rPr>
         <w:t xml:space="preserve">** </w:t>
       </w:r>
       <w:r>
         <w:rPr>
+          <w:strike/>
+          <w:color w:val="FF0000"/>
           <w:cs/>
         </w:rPr>
         <w:t xml:space="preserve">จัดทำโดยการใช้ </w:t>
       </w:r>
       <w:r>
+        <w:rPr>
+          <w:strike/>
+          <w:color w:val="FF0000"/>
+        </w:rPr>
         <w:t>MathType/</w:t>
       </w:r>
       <w:r>
         <w:rPr>
+          <w:strike/>
+          <w:color w:val="FF0000"/>
           <w:cs/>
         </w:rPr>
         <w:t xml:space="preserve"> </w:t>
       </w:r>
       <w:r>
+        <w:rPr>
+          <w:strike/>
+          <w:color w:val="FF0000"/>
+        </w:rPr>
         <w:t>Ms Equation Object.</w:t>
       </w:r>
       <w:r>
         <w:rPr>
+          <w:strike/>
+          <w:color w:val="FF0000"/>
           <w:cs/>
         </w:rPr>
         <w:t xml:space="preserve"> </w:t>
@@ -6830,11 +7319,17 @@
     <w:p>
       <w:pPr>
         <w:pStyle w:val="Heading3"/>
-      </w:pPr>
-      <w:bookmarkStart w:id="18" w:name="_Toc496013428"/>
+        <w:rPr>
+          <w:strike/>
+          <w:color w:val="FF0000"/>
+        </w:rPr>
+      </w:pPr>
+      <w:bookmarkStart w:id="17" w:name="_Toc496013428"/>
       <w:r>
         <w:rPr>
           <w:rFonts w:hint="cs"/>
+          <w:strike/>
+          <w:color w:val="FF0000"/>
           <w:cs/>
         </w:rPr>
         <w:t>2.2</w:t>
@@ -6842,25 +7337,41 @@
       <w:r>
         <w:rPr>
           <w:rFonts w:hint="cs"/>
+          <w:strike/>
+          <w:color w:val="FF0000"/>
           <w:cs/>
         </w:rPr>
         <w:t>.</w:t>
       </w:r>
       <w:r>
+        <w:rPr>
+          <w:strike/>
+          <w:color w:val="FF0000"/>
+        </w:rPr>
         <w:t>4</w:t>
       </w:r>
       <w:r>
         <w:rPr>
           <w:rFonts w:hint="cs"/>
+          <w:strike/>
+          <w:color w:val="FF0000"/>
           <w:cs/>
         </w:rPr>
         <w:t xml:space="preserve"> สมการ</w:t>
       </w:r>
-      <w:bookmarkEnd w:id="18"/>
-    </w:p>
-    <w:p>
-      <w:r>
-        <w:rPr>
+      <w:bookmarkEnd w:id="17"/>
+    </w:p>
+    <w:p>
+      <w:pPr>
+        <w:rPr>
+          <w:strike/>
+          <w:color w:val="FF0000"/>
+        </w:rPr>
+      </w:pPr>
+      <w:r>
+        <w:rPr>
+          <w:strike/>
+          <w:color w:val="FF0000"/>
           <w:cs/>
         </w:rPr>
         <w:t>สมการที่ใช้ใน</w:t>
@@ -6868,30 +7379,46 @@
       <w:r>
         <w:rPr>
           <w:rFonts w:hint="cs"/>
+          <w:strike/>
+          <w:color w:val="FF0000"/>
           <w:cs/>
         </w:rPr>
         <w:t>ปริญญานิพนธ์</w:t>
       </w:r>
       <w:r>
         <w:rPr>
+          <w:strike/>
+          <w:color w:val="FF0000"/>
           <w:cs/>
         </w:rPr>
         <w:t xml:space="preserve">ควรจะเป็นการสร้างจากโปรแกรม </w:t>
       </w:r>
       <w:r>
+        <w:rPr>
+          <w:strike/>
+          <w:color w:val="FF0000"/>
+        </w:rPr>
         <w:t xml:space="preserve">MathType </w:t>
       </w:r>
       <w:r>
         <w:rPr>
+          <w:strike/>
+          <w:color w:val="FF0000"/>
           <w:cs/>
         </w:rPr>
         <w:t xml:space="preserve">หรือเป็นวัตถุของ </w:t>
       </w:r>
       <w:r>
+        <w:rPr>
+          <w:strike/>
+          <w:color w:val="FF0000"/>
+        </w:rPr>
         <w:t xml:space="preserve">Microsoft Equation </w:t>
       </w:r>
       <w:r>
         <w:rPr>
+          <w:strike/>
+          <w:color w:val="FF0000"/>
           <w:cs/>
         </w:rPr>
         <w:t>มีขนาด 1</w:t>
@@ -6899,21 +7426,31 @@
       <w:r>
         <w:rPr>
           <w:rFonts w:hint="cs"/>
+          <w:strike/>
+          <w:color w:val="FF0000"/>
           <w:cs/>
         </w:rPr>
         <w:t>2</w:t>
       </w:r>
       <w:r>
         <w:rPr>
+          <w:strike/>
+          <w:color w:val="FF0000"/>
           <w:cs/>
         </w:rPr>
         <w:t xml:space="preserve"> จุด และเป็นตัวอักษร</w:t>
       </w:r>
       <w:r>
+        <w:rPr>
+          <w:strike/>
+          <w:color w:val="FF0000"/>
+        </w:rPr>
         <w:t xml:space="preserve">“Times New Roman” </w:t>
       </w:r>
       <w:r>
         <w:rPr>
+          <w:strike/>
+          <w:color w:val="FF0000"/>
           <w:cs/>
         </w:rPr>
         <w:t>ขนาด 1</w:t>
@@ -6921,52 +7458,84 @@
       <w:r>
         <w:rPr>
           <w:rFonts w:hint="cs"/>
+          <w:strike/>
+          <w:color w:val="FF0000"/>
           <w:cs/>
         </w:rPr>
         <w:t>2</w:t>
       </w:r>
       <w:r>
         <w:rPr>
+          <w:strike/>
+          <w:color w:val="FF0000"/>
           <w:cs/>
         </w:rPr>
         <w:t xml:space="preserve"> จุด สมการทุกสมการจะต้องมีหมายเลขกำกับอยู่ภายในวงเล็บ และเรียงลำดับที่ถูกต้อง ตำแหน่งของหมายเลขสมการ </w:t>
       </w:r>
       <w:r>
+        <w:rPr>
+          <w:strike/>
+          <w:color w:val="FF0000"/>
+        </w:rPr>
         <w:t>(</w:t>
       </w:r>
       <w:r>
         <w:rPr>
+          <w:strike/>
+          <w:color w:val="FF0000"/>
           <w:cs/>
         </w:rPr>
         <w:t xml:space="preserve">ใช้ตัวอักษร </w:t>
       </w:r>
       <w:r>
+        <w:rPr>
+          <w:strike/>
+          <w:color w:val="FF0000"/>
+        </w:rPr>
         <w:t>TH Sarabun</w:t>
       </w:r>
       <w:r>
         <w:rPr>
           <w:rFonts w:hint="cs"/>
+          <w:strike/>
+          <w:color w:val="FF0000"/>
           <w:cs/>
         </w:rPr>
         <w:t xml:space="preserve"> </w:t>
       </w:r>
       <w:r>
+        <w:rPr>
+          <w:strike/>
+          <w:color w:val="FF0000"/>
+        </w:rPr>
         <w:t>New</w:t>
       </w:r>
       <w:r>
+        <w:rPr>
+          <w:strike/>
+          <w:color w:val="FF0000"/>
+        </w:rPr>
         <w:t xml:space="preserve"> </w:t>
       </w:r>
       <w:r>
         <w:rPr>
+          <w:strike/>
+          <w:color w:val="FF0000"/>
           <w:cs/>
         </w:rPr>
         <w:t>ธรรมดาขนาด 1</w:t>
       </w:r>
       <w:r>
+        <w:rPr>
+          <w:strike/>
+          <w:color w:val="FF0000"/>
+        </w:rPr>
         <w:t>6</w:t>
       </w:r>
       <w:r>
         <w:rPr>
+          <w:strike/>
+          <w:color w:val="FF0000"/>
           <w:cs/>
         </w:rPr>
         <w:t xml:space="preserve"> จุด) จะต้องอยู่ชิดขอบด้านขวาของ</w:t>
@@ -6974,27 +7543,41 @@
       <w:r>
         <w:rPr>
           <w:rFonts w:hint="cs"/>
+          <w:strike/>
+          <w:color w:val="FF0000"/>
           <w:cs/>
         </w:rPr>
         <w:t>หน้า</w:t>
       </w:r>
       <w:r>
         <w:rPr>
+          <w:strike/>
+          <w:color w:val="FF0000"/>
           <w:cs/>
         </w:rPr>
         <w:t xml:space="preserve"> ตำแหน่งของสมการให้จัดตามความสวยงาม ดังแสดงในสมการที่ </w:t>
       </w:r>
       <w:r>
+        <w:rPr>
+          <w:strike/>
+          <w:color w:val="FF0000"/>
+        </w:rPr>
         <w:t>(</w:t>
       </w:r>
       <w:r>
         <w:rPr>
           <w:rFonts w:hint="cs"/>
+          <w:strike/>
+          <w:color w:val="FF0000"/>
           <w:cs/>
         </w:rPr>
         <w:t>2.1</w:t>
       </w:r>
       <w:r>
+        <w:rPr>
+          <w:strike/>
+          <w:color w:val="FF0000"/>
+        </w:rPr>
         <w:t>)</w:t>
       </w:r>
     </w:p>
@@ -7002,9 +7585,15 @@
       <w:pPr>
         <w:ind w:firstLine="0"/>
         <w:jc w:val="right"/>
-      </w:pPr>
-      <w:r>
-        <w:rPr>
+        <w:rPr>
+          <w:strike/>
+          <w:color w:val="FF0000"/>
+        </w:rPr>
+      </w:pPr>
+      <w:r>
+        <w:rPr>
+          <w:strike/>
+          <w:color w:val="FF0000"/>
           <w:position w:val="-24"/>
           <w:cs/>
         </w:rPr>
@@ -7031,48 +7620,76 @@
           <v:shape id="_x0000_i1025" type="#_x0000_t75" style="width:49.5pt;height:31.5pt" o:ole="">
             <v:imagedata r:id="rId16" o:title=""/>
           </v:shape>
-          <o:OLEObject Type="Embed" ProgID="Equation.DSMT4" ShapeID="_x0000_i1025" DrawAspect="Content" ObjectID="_1584469524" r:id="rId17"/>
+          <o:OLEObject Type="Embed" ProgID="Equation.DSMT4" ShapeID="_x0000_i1025" DrawAspect="Content" ObjectID="_1584474273" r:id="rId17"/>
         </w:object>
       </w:r>
       <w:r>
+        <w:rPr>
+          <w:strike/>
+          <w:color w:val="FF0000"/>
+        </w:rPr>
         <w:tab/>
       </w:r>
       <w:r>
+        <w:rPr>
+          <w:strike/>
+          <w:color w:val="FF0000"/>
+        </w:rPr>
         <w:tab/>
       </w:r>
       <w:r>
         <w:rPr>
+          <w:strike/>
+          <w:color w:val="FF0000"/>
           <w:cs/>
         </w:rPr>
         <w:tab/>
       </w:r>
       <w:r>
         <w:rPr>
+          <w:strike/>
+          <w:color w:val="FF0000"/>
           <w:cs/>
         </w:rPr>
         <w:tab/>
       </w:r>
       <w:r>
+        <w:rPr>
+          <w:strike/>
+          <w:color w:val="FF0000"/>
+        </w:rPr>
         <w:t xml:space="preserve">     </w:t>
       </w:r>
       <w:r>
+        <w:rPr>
+          <w:strike/>
+          <w:color w:val="FF0000"/>
+        </w:rPr>
         <w:tab/>
         <w:t>(</w:t>
       </w:r>
       <w:r>
         <w:rPr>
           <w:rFonts w:hint="cs"/>
+          <w:strike/>
+          <w:color w:val="FF0000"/>
           <w:cs/>
         </w:rPr>
         <w:t>2.</w:t>
       </w:r>
       <w:r>
+        <w:rPr>
+          <w:strike/>
+          <w:color w:val="FF0000"/>
+        </w:rPr>
         <w:t>1)</w:t>
       </w:r>
     </w:p>
     <w:p>
       <w:pPr>
         <w:rPr>
+          <w:strike/>
+          <w:color w:val="FF0000"/>
           <w:sz w:val="22"/>
           <w:szCs w:val="22"/>
           <w:cs/>
@@ -7080,30 +7697,46 @@
       </w:pPr>
       <w:r>
         <w:rPr>
+          <w:strike/>
+          <w:color w:val="FF0000"/>
           <w:cs/>
         </w:rPr>
         <w:t xml:space="preserve">โดยการอธิบายตัวแปรที่ระบุในสมการ ให้ใช้ตัวอักษร </w:t>
       </w:r>
       <w:r>
+        <w:rPr>
+          <w:strike/>
+          <w:color w:val="FF0000"/>
+        </w:rPr>
         <w:t xml:space="preserve">Times New Roman </w:t>
       </w:r>
       <w:r>
         <w:rPr>
+          <w:strike/>
+          <w:color w:val="FF0000"/>
           <w:cs/>
         </w:rPr>
         <w:t>ตัวอักษรเอียง ขนาด 1</w:t>
       </w:r>
       <w:r>
+        <w:rPr>
+          <w:strike/>
+          <w:color w:val="FF0000"/>
+        </w:rPr>
         <w:t>2</w:t>
       </w:r>
       <w:r>
         <w:rPr>
+          <w:strike/>
+          <w:color w:val="FF0000"/>
           <w:cs/>
         </w:rPr>
         <w:t xml:space="preserve"> จุด ตัวอย่างเช่น</w:t>
       </w:r>
       <w:r>
         <w:rPr>
+          <w:strike/>
+          <w:color w:val="FF0000"/>
           <w:sz w:val="22"/>
           <w:szCs w:val="22"/>
           <w:cs/>
@@ -7115,6 +7748,8 @@
           <w:rFonts w:ascii="Times New Roman" w:hAnsi="Times New Roman" w:cs="Times New Roman"/>
           <w:i/>
           <w:iCs/>
+          <w:strike/>
+          <w:color w:val="FF0000"/>
           <w:sz w:val="24"/>
           <w:szCs w:val="24"/>
         </w:rPr>
@@ -7122,6 +7757,8 @@
       </w:r>
       <w:r>
         <w:rPr>
+          <w:strike/>
+          <w:color w:val="FF0000"/>
           <w:sz w:val="24"/>
           <w:szCs w:val="24"/>
         </w:rPr>
@@ -7129,15 +7766,23 @@
       </w:r>
       <w:r>
         <w:rPr>
+          <w:strike/>
+          <w:color w:val="FF0000"/>
           <w:cs/>
         </w:rPr>
         <w:t>หมายถึงจำนวนช่างไฟฟ้า</w:t>
       </w:r>
       <w:r>
+        <w:rPr>
+          <w:strike/>
+          <w:color w:val="FF0000"/>
+        </w:rPr>
         <w:t>,</w:t>
       </w:r>
       <w:r>
         <w:rPr>
+          <w:strike/>
+          <w:color w:val="FF0000"/>
           <w:sz w:val="22"/>
           <w:szCs w:val="22"/>
         </w:rPr>
@@ -7148,6 +7793,8 @@
           <w:rFonts w:ascii="Times New Roman" w:hAnsi="Times New Roman" w:cs="Times New Roman"/>
           <w:i/>
           <w:iCs/>
+          <w:strike/>
+          <w:color w:val="FF0000"/>
           <w:sz w:val="24"/>
           <w:szCs w:val="24"/>
         </w:rPr>
@@ -7156,6 +7803,8 @@
       <w:r>
         <w:rPr>
           <w:rFonts w:ascii="Times New Roman" w:hAnsi="Times New Roman" w:cs="Times New Roman"/>
+          <w:strike/>
+          <w:color w:val="FF0000"/>
           <w:sz w:val="24"/>
           <w:szCs w:val="24"/>
         </w:rPr>
@@ -7163,15 +7812,23 @@
       </w:r>
       <w:r>
         <w:rPr>
+          <w:strike/>
+          <w:color w:val="FF0000"/>
           <w:cs/>
         </w:rPr>
         <w:t>คือ จำนวนช่างฝ้า</w:t>
       </w:r>
       <w:r>
+        <w:rPr>
+          <w:strike/>
+          <w:color w:val="FF0000"/>
+        </w:rPr>
         <w:t>,</w:t>
       </w:r>
       <w:r>
         <w:rPr>
+          <w:strike/>
+          <w:color w:val="FF0000"/>
           <w:sz w:val="22"/>
           <w:szCs w:val="22"/>
         </w:rPr>
@@ -7182,6 +7839,8 @@
           <w:rFonts w:ascii="Times New Roman" w:hAnsi="Times New Roman" w:cs="Times New Roman"/>
           <w:i/>
           <w:iCs/>
+          <w:strike/>
+          <w:color w:val="FF0000"/>
           <w:sz w:val="24"/>
           <w:szCs w:val="24"/>
         </w:rPr>
@@ -7189,15 +7848,23 @@
       </w:r>
       <w:r>
         <w:rPr>
+          <w:strike/>
+          <w:color w:val="FF0000"/>
           <w:cs/>
         </w:rPr>
         <w:t xml:space="preserve"> คือค่าคงที่เท่ากับ</w:t>
       </w:r>
       <w:r>
+        <w:rPr>
+          <w:strike/>
+          <w:color w:val="FF0000"/>
+        </w:rPr>
         <w:t xml:space="preserve"> 2</w:t>
       </w:r>
       <w:r>
         <w:rPr>
+          <w:strike/>
+          <w:color w:val="FF0000"/>
           <w:sz w:val="22"/>
           <w:szCs w:val="22"/>
           <w:cs/>
@@ -7206,12 +7873,16 @@
       </w:r>
       <w:r>
         <w:rPr>
+          <w:strike/>
+          <w:color w:val="FF0000"/>
           <w:cs/>
         </w:rPr>
         <w:t xml:space="preserve">และ </w:t>
       </w:r>
       <w:r>
         <w:rPr>
+          <w:strike/>
+          <w:color w:val="FF0000"/>
           <w:sz w:val="22"/>
           <w:szCs w:val="22"/>
           <w:cs/>
@@ -7223,6 +7894,8 @@
           <w:rFonts w:ascii="Times New Roman" w:hAnsi="Times New Roman" w:cs="Times New Roman"/>
           <w:i/>
           <w:iCs/>
+          <w:strike/>
+          <w:color w:val="FF0000"/>
           <w:sz w:val="24"/>
           <w:szCs w:val="24"/>
         </w:rPr>
@@ -7231,6 +7904,8 @@
       <w:r>
         <w:rPr>
           <w:rFonts w:ascii="Times New Roman" w:hAnsi="Times New Roman" w:cs="Times New Roman"/>
+          <w:strike/>
+          <w:color w:val="FF0000"/>
           <w:sz w:val="24"/>
           <w:szCs w:val="24"/>
           <w:cs/>
@@ -7239,12 +7914,16 @@
       </w:r>
       <w:r>
         <w:rPr>
+          <w:strike/>
+          <w:color w:val="FF0000"/>
           <w:cs/>
         </w:rPr>
         <w:t xml:space="preserve"> คือผลลัพธ์ที่ได้</w:t>
       </w:r>
       <w:r>
         <w:rPr>
+          <w:strike/>
+          <w:color w:val="FF0000"/>
           <w:sz w:val="22"/>
           <w:szCs w:val="22"/>
         </w:rPr>
@@ -7279,23 +7958,169 @@
         <w:rPr>
           <w:b/>
           <w:bCs/>
-          <w:cs/>
-        </w:rPr>
-      </w:pPr>
-      <w:r>
+        </w:rPr>
+      </w:pPr>
+    </w:p>
+    <w:p>
+      <w:pPr>
+        <w:spacing w:after="160" w:line="259" w:lineRule="auto"/>
+        <w:ind w:firstLine="0"/>
+        <w:jc w:val="left"/>
         <w:rPr>
           <w:b/>
           <w:bCs/>
-          <w:cs/>
-        </w:rPr>
-        <w:br w:type="page"/>
-      </w:r>
+        </w:rPr>
+      </w:pPr>
+    </w:p>
+    <w:p>
+      <w:pPr>
+        <w:spacing w:after="160" w:line="259" w:lineRule="auto"/>
+        <w:ind w:firstLine="0"/>
+        <w:jc w:val="left"/>
+        <w:rPr>
+          <w:b/>
+          <w:bCs/>
+        </w:rPr>
+      </w:pPr>
+    </w:p>
+    <w:p>
+      <w:pPr>
+        <w:spacing w:after="160" w:line="259" w:lineRule="auto"/>
+        <w:ind w:firstLine="0"/>
+        <w:jc w:val="left"/>
+        <w:rPr>
+          <w:b/>
+          <w:bCs/>
+        </w:rPr>
+      </w:pPr>
+    </w:p>
+    <w:p>
+      <w:pPr>
+        <w:spacing w:after="160" w:line="259" w:lineRule="auto"/>
+        <w:ind w:firstLine="0"/>
+        <w:jc w:val="left"/>
+        <w:rPr>
+          <w:b/>
+          <w:bCs/>
+        </w:rPr>
+      </w:pPr>
+    </w:p>
+    <w:p>
+      <w:pPr>
+        <w:spacing w:after="160" w:line="259" w:lineRule="auto"/>
+        <w:ind w:firstLine="0"/>
+        <w:jc w:val="left"/>
+        <w:rPr>
+          <w:b/>
+          <w:bCs/>
+        </w:rPr>
+      </w:pPr>
+    </w:p>
+    <w:p>
+      <w:pPr>
+        <w:spacing w:after="160" w:line="259" w:lineRule="auto"/>
+        <w:ind w:firstLine="0"/>
+        <w:jc w:val="left"/>
+        <w:rPr>
+          <w:b/>
+          <w:bCs/>
+        </w:rPr>
+      </w:pPr>
+    </w:p>
+    <w:p>
+      <w:pPr>
+        <w:spacing w:after="160" w:line="259" w:lineRule="auto"/>
+        <w:ind w:firstLine="0"/>
+        <w:jc w:val="left"/>
+        <w:rPr>
+          <w:b/>
+          <w:bCs/>
+        </w:rPr>
+      </w:pPr>
+    </w:p>
+    <w:p>
+      <w:pPr>
+        <w:spacing w:after="160" w:line="259" w:lineRule="auto"/>
+        <w:ind w:firstLine="0"/>
+        <w:jc w:val="left"/>
+        <w:rPr>
+          <w:b/>
+          <w:bCs/>
+        </w:rPr>
+      </w:pPr>
+    </w:p>
+    <w:p>
+      <w:pPr>
+        <w:spacing w:after="160" w:line="259" w:lineRule="auto"/>
+        <w:ind w:firstLine="0"/>
+        <w:jc w:val="left"/>
+        <w:rPr>
+          <w:b/>
+          <w:bCs/>
+        </w:rPr>
+      </w:pPr>
+    </w:p>
+    <w:p>
+      <w:pPr>
+        <w:spacing w:after="160" w:line="259" w:lineRule="auto"/>
+        <w:ind w:firstLine="0"/>
+        <w:jc w:val="left"/>
+        <w:rPr>
+          <w:b/>
+          <w:bCs/>
+        </w:rPr>
+      </w:pPr>
+    </w:p>
+    <w:p>
+      <w:pPr>
+        <w:spacing w:after="160" w:line="259" w:lineRule="auto"/>
+        <w:ind w:firstLine="0"/>
+        <w:jc w:val="left"/>
+        <w:rPr>
+          <w:b/>
+          <w:bCs/>
+        </w:rPr>
+      </w:pPr>
+    </w:p>
+    <w:p>
+      <w:pPr>
+        <w:spacing w:after="160" w:line="259" w:lineRule="auto"/>
+        <w:ind w:firstLine="0"/>
+        <w:jc w:val="left"/>
+        <w:rPr>
+          <w:b/>
+          <w:bCs/>
+        </w:rPr>
+      </w:pPr>
+    </w:p>
+    <w:p>
+      <w:pPr>
+        <w:spacing w:after="160" w:line="259" w:lineRule="auto"/>
+        <w:ind w:firstLine="0"/>
+        <w:jc w:val="left"/>
+        <w:rPr>
+          <w:b/>
+          <w:bCs/>
+        </w:rPr>
+      </w:pPr>
+    </w:p>
+    <w:p>
+      <w:pPr>
+        <w:spacing w:after="160" w:line="259" w:lineRule="auto"/>
+        <w:ind w:firstLine="0"/>
+        <w:jc w:val="left"/>
+        <w:rPr>
+          <w:b/>
+          <w:bCs/>
+          <w:cs/>
+        </w:rPr>
+      </w:pPr>
     </w:p>
     <w:p>
       <w:pPr>
         <w:pStyle w:val="Heading1"/>
       </w:pPr>
-      <w:bookmarkStart w:id="19" w:name="_Toc496013429"/>
+      <w:bookmarkStart w:id="18" w:name="_Toc496013429"/>
       <w:r>
         <w:rPr>
           <w:cs/>
@@ -7315,15 +8140,1479 @@
         </w:rPr>
         <w:t>ระเบียบวิธีวิจัย</w:t>
       </w:r>
+      <w:bookmarkEnd w:id="18"/>
+    </w:p>
+    <w:p>
+      <w:pPr>
+        <w:pStyle w:val="Heading2"/>
+      </w:pPr>
+      <w:bookmarkStart w:id="19" w:name="_Toc496013430"/>
+      <w:r>
+        <w:t xml:space="preserve">3.1 </w:t>
+      </w:r>
       <w:bookmarkEnd w:id="19"/>
+      <w:r>
+        <w:t>Algorithm Part</w:t>
+      </w:r>
+    </w:p>
+    <w:p>
+      <w:pPr>
+        <w:pStyle w:val="Figurenew"/>
+        <w:ind w:firstLine="0"/>
+        <w:jc w:val="both"/>
+        <w:rPr>
+          <w:b/>
+          <w:bCs/>
+          <w:sz w:val="36"/>
+          <w:szCs w:val="36"/>
+        </w:rPr>
+      </w:pPr>
+      <w:r>
+        <w:rPr>
+          <w:b/>
+          <w:bCs/>
+          <w:sz w:val="36"/>
+          <w:szCs w:val="36"/>
+        </w:rPr>
+        <w:t>3.1.1 – Using Genetic Algorithm (GA) to solve the single depot Pickup and Delivery problems with time windows (PDPTW)</w:t>
+      </w:r>
     </w:p>
     <w:p>
       <w:pPr>
         <w:pStyle w:val="Heading2"/>
-      </w:pPr>
-      <w:bookmarkStart w:id="20" w:name="_Toc496013430"/>
-      <w:r>
-        <w:t xml:space="preserve">3.1 </w:t>
+        <w:rPr>
+          <w:rFonts w:ascii="TH SarabunPSK" w:hAnsi="TH SarabunPSK" w:cs="TH SarabunPSK"/>
+          <w:b w:val="0"/>
+          <w:bCs w:val="0"/>
+        </w:rPr>
+      </w:pPr>
+      <w:bookmarkStart w:id="20" w:name="_Toc496013431"/>
+      <w:r>
+        <w:tab/>
+      </w:r>
+      <w:r>
+        <w:rPr>
+          <w:rFonts w:ascii="TH SarabunPSK" w:hAnsi="TH SarabunPSK" w:cs="TH SarabunPSK"/>
+          <w:b w:val="0"/>
+          <w:bCs w:val="0"/>
+        </w:rPr>
+        <w:t>We chose Genetic Algorithm (GA) to solve this kind of problems. The reason we chose GA is that we want to solve problems in a limit amount of time, and in many papers (read the project proposal for more information) GA can give good solutions with not so much computational times.</w:t>
+      </w:r>
+    </w:p>
+    <w:p>
+      <w:pPr>
+        <w:pStyle w:val="Heading2"/>
+        <w:rPr>
+          <w:rFonts w:ascii="TH SarabunPSK" w:hAnsi="TH SarabunPSK" w:cs="TH SarabunPSK"/>
+          <w:b w:val="0"/>
+          <w:bCs w:val="0"/>
+        </w:rPr>
+      </w:pPr>
+      <w:r>
+        <w:rPr>
+          <w:rFonts w:ascii="TH SarabunPSK" w:hAnsi="TH SarabunPSK" w:cs="TH SarabunPSK"/>
+          <w:b w:val="0"/>
+          <w:bCs w:val="0"/>
+        </w:rPr>
+        <w:t>We found an interesting research paper that we can use[1]. In the paper he used an algorithm called Grouping Genetic Algorithm to solve the PDPTW. The algorithm can be described below.</w:t>
+      </w:r>
+    </w:p>
+    <w:p>
+      <w:pPr>
+        <w:pStyle w:val="Heading2"/>
+        <w:rPr>
+          <w:rFonts w:ascii="TH SarabunPSK" w:hAnsi="TH SarabunPSK" w:cs="TH SarabunPSK"/>
+          <w:b w:val="0"/>
+          <w:bCs w:val="0"/>
+        </w:rPr>
+      </w:pPr>
+      <w:r>
+        <w:rPr>
+          <w:rFonts w:ascii="TH SarabunPSK" w:hAnsi="TH SarabunPSK" w:cs="TH SarabunPSK"/>
+          <w:b w:val="0"/>
+          <w:bCs w:val="0"/>
+        </w:rPr>
+        <w:t>Our group had reached the preliminary business model. Next, we aim to elaborate the realistic model.</w:t>
+      </w:r>
+    </w:p>
+    <w:p>
+      <w:pPr>
+        <w:pStyle w:val="Heading2"/>
+        <w:rPr>
+          <w:rFonts w:ascii="TH SarabunPSK" w:hAnsi="TH SarabunPSK" w:cs="TH SarabunPSK"/>
+          <w:b w:val="0"/>
+          <w:bCs w:val="0"/>
+        </w:rPr>
+      </w:pPr>
+      <w:r>
+        <w:rPr>
+          <w:rFonts w:ascii="TH SarabunPSK" w:hAnsi="TH SarabunPSK" w:cs="TH SarabunPSK"/>
+          <w:b w:val="0"/>
+          <w:bCs w:val="0"/>
+        </w:rPr>
+        <w:t>GGA for PDPTW (adapted from [1])</w:t>
+      </w:r>
+    </w:p>
+    <w:p>
+      <w:pPr>
+        <w:pStyle w:val="Heading2"/>
+        <w:rPr>
+          <w:rFonts w:ascii="TH SarabunPSK" w:hAnsi="TH SarabunPSK" w:cs="TH SarabunPSK"/>
+          <w:b w:val="0"/>
+          <w:bCs w:val="0"/>
+        </w:rPr>
+      </w:pPr>
+      <w:r>
+        <w:rPr>
+          <w:rFonts w:ascii="TH SarabunPSK" w:hAnsi="TH SarabunPSK" w:cs="TH SarabunPSK"/>
+          <w:b w:val="0"/>
+          <w:bCs w:val="0"/>
+        </w:rPr>
+        <w:t>The solutions of the problems are encoded into individuals (chromosomes) represented by an array of genes. A gene represents information of a vehicle’s route, as can bee seen below.</w:t>
+      </w:r>
+    </w:p>
+    <w:p>
+      <w:pPr>
+        <w:pStyle w:val="Heading2"/>
+        <w:rPr>
+          <w:rFonts w:ascii="TH SarabunPSK" w:hAnsi="TH SarabunPSK" w:cs="TH SarabunPSK"/>
+          <w:b w:val="0"/>
+          <w:bCs w:val="0"/>
+        </w:rPr>
+      </w:pPr>
+      <w:r>
+        <w:rPr>
+          <w:rFonts w:ascii="TH SarabunPSK" w:hAnsi="TH SarabunPSK" w:cs="TH SarabunPSK"/>
+          <w:b w:val="0"/>
+          <w:bCs w:val="0"/>
+        </w:rPr>
+        <w:t>Populations = An array of chromosomes</w:t>
+      </w:r>
+    </w:p>
+    <w:p>
+      <w:pPr>
+        <w:pStyle w:val="Heading2"/>
+        <w:rPr>
+          <w:rFonts w:ascii="TH SarabunPSK" w:hAnsi="TH SarabunPSK" w:cs="TH SarabunPSK"/>
+          <w:b w:val="0"/>
+          <w:bCs w:val="0"/>
+        </w:rPr>
+      </w:pPr>
+      <w:r>
+        <w:rPr>
+          <w:rFonts w:ascii="TH SarabunPSK" w:hAnsi="TH SarabunPSK" w:cs="TH SarabunPSK"/>
+          <w:b w:val="0"/>
+          <w:bCs w:val="0"/>
+        </w:rPr>
+        <w:t>Chromosome = [Gene1, Gene2, Gene3, ... ,Genev] ; v= the number of vehicle used (the number of routes)</w:t>
+      </w:r>
+    </w:p>
+    <w:p>
+      <w:pPr>
+        <w:pStyle w:val="Heading2"/>
+        <w:rPr>
+          <w:rFonts w:ascii="TH SarabunPSK" w:hAnsi="TH SarabunPSK" w:cs="TH SarabunPSK"/>
+          <w:b w:val="0"/>
+          <w:bCs w:val="0"/>
+        </w:rPr>
+      </w:pPr>
+      <w:r>
+        <w:rPr>
+          <w:rFonts w:ascii="TH SarabunPSK" w:hAnsi="TH SarabunPSK" w:cs="TH SarabunPSK"/>
+          <w:b w:val="0"/>
+          <w:bCs w:val="0"/>
+        </w:rPr>
+        <w:t>Gene = [num, {Requests} , [Route] ]</w:t>
+      </w:r>
+    </w:p>
+    <w:p>
+      <w:pPr>
+        <w:pStyle w:val="Heading2"/>
+        <w:rPr>
+          <w:rFonts w:ascii="TH SarabunPSK" w:hAnsi="TH SarabunPSK" w:cs="TH SarabunPSK"/>
+          <w:b w:val="0"/>
+          <w:bCs w:val="0"/>
+        </w:rPr>
+      </w:pPr>
+      <w:r>
+        <w:rPr>
+          <w:rFonts w:ascii="TH SarabunPSK" w:hAnsi="TH SarabunPSK" w:cs="TH SarabunPSK"/>
+          <w:b w:val="0"/>
+          <w:bCs w:val="0"/>
+        </w:rPr>
+        <w:t>{Requests} = A set of indices of requests.</w:t>
+      </w:r>
+    </w:p>
+    <w:p>
+      <w:pPr>
+        <w:pStyle w:val="Heading2"/>
+        <w:rPr>
+          <w:rFonts w:ascii="TH SarabunPSK" w:hAnsi="TH SarabunPSK" w:cs="TH SarabunPSK"/>
+          <w:b w:val="0"/>
+          <w:bCs w:val="0"/>
+        </w:rPr>
+      </w:pPr>
+      <w:r>
+        <w:rPr>
+          <w:rFonts w:ascii="TH SarabunPSK" w:hAnsi="TH SarabunPSK" w:cs="TH SarabunPSK"/>
+          <w:b w:val="0"/>
+          <w:bCs w:val="0"/>
+        </w:rPr>
+        <w:t>request = a pair of an index pickup node and the corresponding index delivery node</w:t>
+      </w:r>
+    </w:p>
+    <w:p>
+      <w:pPr>
+        <w:pStyle w:val="Heading2"/>
+        <w:rPr>
+          <w:rFonts w:ascii="TH SarabunPSK" w:hAnsi="TH SarabunPSK" w:cs="TH SarabunPSK"/>
+          <w:b w:val="0"/>
+          <w:bCs w:val="0"/>
+        </w:rPr>
+      </w:pPr>
+      <w:r>
+        <w:rPr>
+          <w:rFonts w:ascii="TH SarabunPSK" w:hAnsi="TH SarabunPSK" w:cs="TH SarabunPSK"/>
+          <w:b w:val="0"/>
+          <w:bCs w:val="0"/>
+        </w:rPr>
+        <w:t>[Route] = An array of a route (permutation of the indices of nodes)</w:t>
+      </w:r>
+    </w:p>
+    <w:p>
+      <w:pPr>
+        <w:pStyle w:val="Figurenew"/>
+        <w:ind w:firstLine="0"/>
+        <w:jc w:val="both"/>
+        <w:rPr>
+          <w:b/>
+          <w:bCs/>
+          <w:sz w:val="32"/>
+          <w:szCs w:val="32"/>
+        </w:rPr>
+      </w:pPr>
+      <w:r>
+        <w:rPr>
+          <w:b/>
+          <w:bCs/>
+          <w:sz w:val="32"/>
+          <w:szCs w:val="32"/>
+        </w:rPr>
+        <w:t>Procedures:</w:t>
+      </w:r>
+    </w:p>
+    <w:p>
+      <w:pPr>
+        <w:pStyle w:val="Figurenew"/>
+        <w:jc w:val="both"/>
+        <w:rPr>
+          <w:sz w:val="32"/>
+          <w:szCs w:val="32"/>
+        </w:rPr>
+      </w:pPr>
+      <w:r>
+        <w:rPr>
+          <w:sz w:val="32"/>
+          <w:szCs w:val="32"/>
+        </w:rPr>
+        <w:lastRenderedPageBreak/>
+        <w:t>First, we create populations of feasible chromosomes of size n. Each chromosome has feasible routes for all nodes. After that, we apply GA operations to the populations as can be seen from the pseudocode below.</w:t>
+      </w:r>
+    </w:p>
+    <w:p>
+      <w:pPr>
+        <w:pStyle w:val="Figurenew"/>
+        <w:jc w:val="both"/>
+        <w:rPr>
+          <w:sz w:val="32"/>
+          <w:szCs w:val="32"/>
+        </w:rPr>
+      </w:pPr>
+      <w:r>
+        <w:rPr>
+          <w:sz w:val="32"/>
+          <w:szCs w:val="32"/>
+        </w:rPr>
+        <w:t>Generation = 1</w:t>
+      </w:r>
+    </w:p>
+    <w:p>
+      <w:pPr>
+        <w:pStyle w:val="Figurenew"/>
+        <w:jc w:val="both"/>
+        <w:rPr>
+          <w:sz w:val="32"/>
+          <w:szCs w:val="32"/>
+        </w:rPr>
+      </w:pPr>
+      <w:r>
+        <w:rPr>
+          <w:sz w:val="32"/>
+          <w:szCs w:val="32"/>
+        </w:rPr>
+        <w:t>While not(termination criteria is met):</w:t>
+      </w:r>
+    </w:p>
+    <w:p>
+      <w:pPr>
+        <w:pStyle w:val="Figurenew"/>
+        <w:jc w:val="both"/>
+        <w:rPr>
+          <w:sz w:val="32"/>
+          <w:szCs w:val="32"/>
+        </w:rPr>
+      </w:pPr>
+      <w:r>
+        <w:rPr>
+          <w:sz w:val="32"/>
+          <w:szCs w:val="32"/>
+        </w:rPr>
+        <w:t>evaluate_fitness(populations)</w:t>
+      </w:r>
+    </w:p>
+    <w:p>
+      <w:pPr>
+        <w:pStyle w:val="Figurenew"/>
+        <w:jc w:val="both"/>
+        <w:rPr>
+          <w:sz w:val="32"/>
+          <w:szCs w:val="32"/>
+        </w:rPr>
+      </w:pPr>
+      <w:r>
+        <w:rPr>
+          <w:sz w:val="32"/>
+          <w:szCs w:val="32"/>
+        </w:rPr>
+        <w:t>sort_by_fitness(populations)</w:t>
+      </w:r>
+    </w:p>
+    <w:p>
+      <w:pPr>
+        <w:pStyle w:val="Figurenew"/>
+        <w:jc w:val="both"/>
+        <w:rPr>
+          <w:sz w:val="32"/>
+          <w:szCs w:val="32"/>
+        </w:rPr>
+      </w:pPr>
+      <w:r>
+        <w:rPr>
+          <w:sz w:val="32"/>
+          <w:szCs w:val="32"/>
+        </w:rPr>
+        <w:t>remove 2 chromosomes with the worst fitness</w:t>
+      </w:r>
+    </w:p>
+    <w:p>
+      <w:pPr>
+        <w:pStyle w:val="Figurenew"/>
+        <w:jc w:val="both"/>
+        <w:rPr>
+          <w:sz w:val="32"/>
+          <w:szCs w:val="32"/>
+        </w:rPr>
+      </w:pPr>
+      <w:r>
+        <w:rPr>
+          <w:sz w:val="32"/>
+          <w:szCs w:val="32"/>
+        </w:rPr>
+        <w:t>select the best 2 chromosomes, name them elite1, elite2. These 2 chromosomes will go to the next generation unchanged</w:t>
+      </w:r>
+    </w:p>
+    <w:p>
+      <w:pPr>
+        <w:pStyle w:val="Figurenew"/>
+        <w:jc w:val="both"/>
+        <w:rPr>
+          <w:sz w:val="32"/>
+          <w:szCs w:val="32"/>
+        </w:rPr>
+      </w:pPr>
+      <w:r>
+        <w:rPr>
+          <w:sz w:val="32"/>
+          <w:szCs w:val="32"/>
+        </w:rPr>
+        <w:t>randomly select a pair of chromosomes, name them parent1 and parent2, remove them from the poplutions.</w:t>
+      </w:r>
+    </w:p>
+    <w:p>
+      <w:pPr>
+        <w:pStyle w:val="Figurenew"/>
+        <w:jc w:val="both"/>
+        <w:rPr>
+          <w:sz w:val="32"/>
+          <w:szCs w:val="32"/>
+        </w:rPr>
+      </w:pPr>
+      <w:r>
+        <w:rPr>
+          <w:sz w:val="32"/>
+          <w:szCs w:val="32"/>
+        </w:rPr>
+        <w:t>child1,child2 &lt;= crossOver(parent1,parent2,prob =1.0)</w:t>
+      </w:r>
+    </w:p>
+    <w:p>
+      <w:pPr>
+        <w:pStyle w:val="Figurenew"/>
+        <w:jc w:val="both"/>
+        <w:rPr>
+          <w:sz w:val="32"/>
+          <w:szCs w:val="32"/>
+        </w:rPr>
+      </w:pPr>
+      <w:r>
+        <w:rPr>
+          <w:sz w:val="32"/>
+          <w:szCs w:val="32"/>
+        </w:rPr>
+        <w:t>child1,child2&lt;=mutate(child1,prob=0.5),mutate(child2,prob=0.5)</w:t>
+      </w:r>
+    </w:p>
+    <w:p>
+      <w:pPr>
+        <w:pStyle w:val="Figurenew"/>
+        <w:jc w:val="both"/>
+        <w:rPr>
+          <w:sz w:val="32"/>
+          <w:szCs w:val="32"/>
+        </w:rPr>
+      </w:pPr>
+      <w:r>
+        <w:rPr>
+          <w:sz w:val="32"/>
+          <w:szCs w:val="32"/>
+        </w:rPr>
+        <w:t>put child1,child2 back into the populations</w:t>
+      </w:r>
+    </w:p>
+    <w:p>
+      <w:pPr>
+        <w:pStyle w:val="Figurenew"/>
+        <w:jc w:val="both"/>
+        <w:rPr>
+          <w:sz w:val="32"/>
+          <w:szCs w:val="32"/>
+        </w:rPr>
+      </w:pPr>
+      <w:r>
+        <w:rPr>
+          <w:sz w:val="32"/>
+          <w:szCs w:val="32"/>
+        </w:rPr>
+        <w:t>Generation &lt;= Generation + 1</w:t>
+      </w:r>
+    </w:p>
+    <w:p>
+      <w:pPr>
+        <w:pStyle w:val="Figurenew"/>
+        <w:ind w:firstLine="0"/>
+        <w:jc w:val="both"/>
+        <w:rPr>
+          <w:sz w:val="32"/>
+          <w:szCs w:val="32"/>
+        </w:rPr>
+      </w:pPr>
+    </w:p>
+    <w:p>
+      <w:pPr>
+        <w:pStyle w:val="Figurenew"/>
+        <w:ind w:firstLine="0"/>
+        <w:jc w:val="both"/>
+        <w:rPr>
+          <w:b/>
+          <w:bCs/>
+          <w:sz w:val="32"/>
+          <w:szCs w:val="32"/>
+          <w:u w:val="single"/>
+        </w:rPr>
+      </w:pPr>
+      <w:r>
+        <w:rPr>
+          <w:b/>
+          <w:bCs/>
+          <w:sz w:val="32"/>
+          <w:szCs w:val="32"/>
+          <w:u w:val="single"/>
+        </w:rPr>
+        <w:t>GA operations</w:t>
+      </w:r>
+    </w:p>
+    <w:p>
+      <w:pPr>
+        <w:pStyle w:val="Figurenew"/>
+        <w:ind w:firstLine="0"/>
+        <w:jc w:val="both"/>
+        <w:rPr>
+          <w:sz w:val="32"/>
+          <w:szCs w:val="32"/>
+        </w:rPr>
+      </w:pPr>
+      <w:r>
+        <w:rPr>
+          <w:sz w:val="32"/>
+          <w:szCs w:val="32"/>
+        </w:rPr>
+        <w:t>Crossover:</w:t>
+      </w:r>
+    </w:p>
+    <w:p>
+      <w:pPr>
+        <w:pStyle w:val="Figurenew"/>
+        <w:ind w:firstLine="0"/>
+        <w:jc w:val="both"/>
+        <w:rPr>
+          <w:sz w:val="32"/>
+          <w:szCs w:val="32"/>
+        </w:rPr>
+      </w:pPr>
+      <w:r>
+        <w:rPr>
+          <w:sz w:val="32"/>
+          <w:szCs w:val="32"/>
+          <w:lang w:eastAsia="ja-JP"/>
+        </w:rPr>
+        <w:lastRenderedPageBreak/>
+        <w:drawing>
+          <wp:inline distT="0" distB="0" distL="0" distR="0">
+            <wp:extent cx="5274945" cy="4961582"/>
+            <wp:effectExtent l="0" t="0" r="1905" b="0"/>
+            <wp:docPr id="5" name="Picture 5"/>
+            <wp:cNvGraphicFramePr>
+              <a:graphicFrameLocks xmlns:a="http://schemas.openxmlformats.org/drawingml/2006/main" noChangeAspect="1"/>
+            </wp:cNvGraphicFramePr>
+            <a:graphic xmlns:a="http://schemas.openxmlformats.org/drawingml/2006/main">
+              <a:graphicData uri="http://schemas.openxmlformats.org/drawingml/2006/picture">
+                <pic:pic xmlns:pic="http://schemas.openxmlformats.org/drawingml/2006/picture">
+                  <pic:nvPicPr>
+                    <pic:cNvPr id="0" name="Picture 4"/>
+                    <pic:cNvPicPr>
+                      <a:picLocks noChangeAspect="1" noChangeArrowheads="1"/>
+                    </pic:cNvPicPr>
+                  </pic:nvPicPr>
+                  <pic:blipFill>
+                    <a:blip r:embed="rId18">
+                      <a:extLst>
+                        <a:ext uri="{28A0092B-C50C-407E-A947-70E740481C1C}">
+                          <a14:useLocalDpi xmlns:a14="http://schemas.microsoft.com/office/drawing/2010/main" val="0"/>
+                        </a:ext>
+                      </a:extLst>
+                    </a:blip>
+                    <a:srcRect/>
+                    <a:stretch>
+                      <a:fillRect/>
+                    </a:stretch>
+                  </pic:blipFill>
+                  <pic:spPr bwMode="auto">
+                    <a:xfrm>
+                      <a:off x="0" y="0"/>
+                      <a:ext cx="5274945" cy="4961582"/>
+                    </a:xfrm>
+                    <a:prstGeom prst="rect">
+                      <a:avLst/>
+                    </a:prstGeom>
+                    <a:noFill/>
+                    <a:ln>
+                      <a:noFill/>
+                    </a:ln>
+                  </pic:spPr>
+                </pic:pic>
+              </a:graphicData>
+            </a:graphic>
+          </wp:inline>
+        </w:drawing>
+      </w:r>
+    </w:p>
+    <w:p>
+      <w:pPr>
+        <w:pStyle w:val="Figurenew"/>
+        <w:ind w:firstLine="0"/>
+        <w:jc w:val="both"/>
+        <w:rPr>
+          <w:sz w:val="32"/>
+          <w:szCs w:val="32"/>
+        </w:rPr>
+      </w:pPr>
+      <w:r>
+        <w:rPr>
+          <w:sz w:val="32"/>
+          <w:szCs w:val="32"/>
+        </w:rPr>
+        <w:t>(Image from [1])</w:t>
+      </w:r>
+    </w:p>
+    <w:p>
+      <w:pPr>
+        <w:pStyle w:val="Figurenew"/>
+        <w:ind w:firstLine="0"/>
+        <w:jc w:val="both"/>
+        <w:rPr>
+          <w:sz w:val="32"/>
+          <w:szCs w:val="32"/>
+        </w:rPr>
+      </w:pPr>
+      <w:r>
+        <w:rPr>
+          <w:sz w:val="32"/>
+          <w:szCs w:val="32"/>
+        </w:rPr>
+        <w:t>1.First, we have the chromosomes parent1 and parent2. We randomly specify a crossing section on parent2.</w:t>
+      </w:r>
+    </w:p>
+    <w:p>
+      <w:pPr>
+        <w:pStyle w:val="Figurenew"/>
+        <w:ind w:firstLine="0"/>
+        <w:jc w:val="both"/>
+        <w:rPr>
+          <w:sz w:val="32"/>
+          <w:szCs w:val="32"/>
+        </w:rPr>
+      </w:pPr>
+      <w:r>
+        <w:rPr>
+          <w:sz w:val="32"/>
+          <w:szCs w:val="32"/>
+        </w:rPr>
+        <w:t>2. Remove the duplicate vehicles on parent1 that also have on part from parent2. Insert the section into parent1, now parent1 became child1.</w:t>
+      </w:r>
+    </w:p>
+    <w:p>
+      <w:pPr>
+        <w:pStyle w:val="Figurenew"/>
+        <w:ind w:firstLine="0"/>
+        <w:jc w:val="both"/>
+        <w:rPr>
+          <w:sz w:val="32"/>
+          <w:szCs w:val="32"/>
+        </w:rPr>
+      </w:pPr>
+      <w:r>
+        <w:rPr>
+          <w:sz w:val="32"/>
+          <w:szCs w:val="32"/>
+        </w:rPr>
+        <w:t>3.Remove the duplicate requests that already have on child1 and also have on the part from parent2 before the insertion.</w:t>
+      </w:r>
+    </w:p>
+    <w:p>
+      <w:pPr>
+        <w:pStyle w:val="Figurenew"/>
+        <w:ind w:firstLine="0"/>
+        <w:jc w:val="both"/>
+        <w:rPr>
+          <w:sz w:val="32"/>
+          <w:szCs w:val="32"/>
+        </w:rPr>
+      </w:pPr>
+      <w:r>
+        <w:rPr>
+          <w:sz w:val="32"/>
+          <w:szCs w:val="32"/>
+        </w:rPr>
+        <w:t>4.Insert the remaining requests (see descriptions below) to ensure that all of the requests are served.</w:t>
+      </w:r>
+    </w:p>
+    <w:p>
+      <w:pPr>
+        <w:pStyle w:val="Figurenew"/>
+        <w:ind w:firstLine="0"/>
+        <w:jc w:val="both"/>
+        <w:rPr>
+          <w:sz w:val="32"/>
+          <w:szCs w:val="32"/>
+        </w:rPr>
+      </w:pPr>
+      <w:r>
+        <w:rPr>
+          <w:sz w:val="32"/>
+          <w:szCs w:val="32"/>
+        </w:rPr>
+        <w:t>5. Repeat the same processes on child2.</w:t>
+      </w:r>
+    </w:p>
+    <w:p>
+      <w:pPr>
+        <w:pStyle w:val="Figurenew"/>
+        <w:ind w:firstLine="0"/>
+        <w:jc w:val="both"/>
+        <w:rPr>
+          <w:sz w:val="32"/>
+          <w:szCs w:val="32"/>
+        </w:rPr>
+      </w:pPr>
+      <w:r>
+        <w:rPr>
+          <w:b/>
+          <w:bCs/>
+          <w:sz w:val="32"/>
+          <w:szCs w:val="32"/>
+          <w:u w:val="single"/>
+        </w:rPr>
+        <w:t>Mutate</w:t>
+      </w:r>
+      <w:r>
+        <w:rPr>
+          <w:sz w:val="32"/>
+          <w:szCs w:val="32"/>
+        </w:rPr>
+        <w:t>:</w:t>
+      </w:r>
+    </w:p>
+    <w:p>
+      <w:pPr>
+        <w:pStyle w:val="Figurenew"/>
+        <w:ind w:firstLine="0"/>
+        <w:jc w:val="both"/>
+        <w:rPr>
+          <w:sz w:val="32"/>
+          <w:szCs w:val="32"/>
+        </w:rPr>
+      </w:pPr>
+      <w:r>
+        <w:rPr>
+          <w:sz w:val="32"/>
+          <w:szCs w:val="32"/>
+        </w:rPr>
+        <w:lastRenderedPageBreak/>
+        <w:t>Randomly select one gene (vehicle) in the chromosome. Remove all requests and their corresponding route. Insert the requests again to the chromosome.</w:t>
+      </w:r>
+    </w:p>
+    <w:p>
+      <w:pPr>
+        <w:pStyle w:val="Figurenew"/>
+        <w:ind w:firstLine="0"/>
+        <w:jc w:val="both"/>
+        <w:rPr>
+          <w:sz w:val="32"/>
+          <w:szCs w:val="32"/>
+        </w:rPr>
+      </w:pPr>
+      <w:r>
+        <w:rPr>
+          <w:b/>
+          <w:bCs/>
+          <w:sz w:val="32"/>
+          <w:szCs w:val="32"/>
+          <w:u w:val="single"/>
+        </w:rPr>
+        <w:t>Inserting requests</w:t>
+      </w:r>
+      <w:r>
+        <w:rPr>
+          <w:sz w:val="32"/>
+          <w:szCs w:val="32"/>
+        </w:rPr>
+        <w:t>:</w:t>
+      </w:r>
+    </w:p>
+    <w:p>
+      <w:pPr>
+        <w:pStyle w:val="Figurenew"/>
+        <w:ind w:firstLine="0"/>
+        <w:jc w:val="both"/>
+        <w:rPr>
+          <w:sz w:val="32"/>
+          <w:szCs w:val="32"/>
+        </w:rPr>
+      </w:pPr>
+      <w:r>
+        <w:rPr>
+          <w:sz w:val="32"/>
+          <w:szCs w:val="32"/>
+        </w:rPr>
+        <w:t>First, we shuffle the requests to insert so that requests are processed in a random order. Then we insert every request into the chromosome.</w:t>
+      </w:r>
+    </w:p>
+    <w:p>
+      <w:pPr>
+        <w:pStyle w:val="Figurenew"/>
+        <w:ind w:firstLine="0"/>
+        <w:jc w:val="both"/>
+        <w:rPr>
+          <w:sz w:val="32"/>
+          <w:szCs w:val="32"/>
+        </w:rPr>
+      </w:pPr>
+      <w:r>
+        <w:rPr>
+          <w:sz w:val="32"/>
+          <w:szCs w:val="32"/>
+        </w:rPr>
+        <w:t>To insert a request (p,d) into a tour [a,b,c,d,e,...]; (a,b,c,.. are nodes), we check if the tour is empty, if it is, the request can be inserted without any further calculation.</w:t>
+      </w:r>
+    </w:p>
+    <w:p>
+      <w:pPr>
+        <w:pStyle w:val="Figurenew"/>
+        <w:ind w:firstLine="0"/>
+        <w:jc w:val="both"/>
+        <w:rPr>
+          <w:sz w:val="32"/>
+          <w:szCs w:val="32"/>
+        </w:rPr>
+      </w:pPr>
+      <w:r>
+        <w:rPr>
+          <w:sz w:val="32"/>
+          <w:szCs w:val="32"/>
+        </w:rPr>
+        <w:t>If the tour is not empty, we insert p into the tour and check whether the new route violate constraints (time windows, load capacities) or not. If the new route is invalid, we just move on to the new position to insert p, else do the similar processes to d. The d has to be inserted after p. If the final tour is invalid, we discard it. Else, we calculate the new distance and subtract them by the old tour distance and call it a “cost”. We do this to every genes (vehicles) in the chromosome and choose the one with minimum cost. If we cannot find a point to insert the request that produce a feasible solution at all, we have to add a new vehicle (gene) into the chromosome to handle the request.</w:t>
+      </w:r>
+    </w:p>
+    <w:p>
+      <w:pPr>
+        <w:pStyle w:val="Figurenew"/>
+        <w:ind w:firstLine="0"/>
+        <w:jc w:val="both"/>
+        <w:rPr>
+          <w:b/>
+          <w:bCs/>
+          <w:sz w:val="32"/>
+          <w:szCs w:val="32"/>
+          <w:u w:val="single"/>
+        </w:rPr>
+      </w:pPr>
+      <w:r>
+        <w:rPr>
+          <w:b/>
+          <w:bCs/>
+          <w:sz w:val="32"/>
+          <w:szCs w:val="32"/>
+          <w:u w:val="single"/>
+        </w:rPr>
+        <w:t>Test Results</w:t>
+      </w:r>
+    </w:p>
+    <w:p>
+      <w:pPr>
+        <w:pStyle w:val="Figurenew"/>
+        <w:ind w:firstLine="0"/>
+        <w:jc w:val="both"/>
+        <w:rPr>
+          <w:sz w:val="32"/>
+          <w:szCs w:val="32"/>
+        </w:rPr>
+      </w:pPr>
+      <w:r>
+        <w:rPr>
+          <w:sz w:val="32"/>
+          <w:szCs w:val="32"/>
+        </w:rPr>
+        <w:t>We adapted and implemented the algorithm and tested it on some of the Li and Lim’s test instances to how it performs. We compared our results to the best known solutions (world records). The results are shown below.</w:t>
+      </w:r>
+    </w:p>
+    <w:p>
+      <w:pPr>
+        <w:pStyle w:val="Figurenew"/>
+        <w:ind w:firstLine="0"/>
+        <w:jc w:val="both"/>
+        <w:rPr>
+          <w:b/>
+          <w:bCs/>
+          <w:sz w:val="32"/>
+          <w:szCs w:val="32"/>
+          <w:u w:val="single"/>
+        </w:rPr>
+      </w:pPr>
+      <w:r>
+        <w:rPr>
+          <w:b/>
+          <w:bCs/>
+          <w:sz w:val="32"/>
+          <w:szCs w:val="32"/>
+          <w:u w:val="single"/>
+        </w:rPr>
+        <w:t>Parameters for GA</w:t>
+      </w:r>
+    </w:p>
+    <w:p>
+      <w:pPr>
+        <w:pStyle w:val="Figurenew"/>
+        <w:ind w:firstLine="0"/>
+        <w:jc w:val="both"/>
+        <w:rPr>
+          <w:sz w:val="32"/>
+          <w:szCs w:val="32"/>
+        </w:rPr>
+      </w:pPr>
+      <w:r>
+        <w:rPr>
+          <w:sz w:val="32"/>
+          <w:szCs w:val="32"/>
+        </w:rPr>
+        <w:t>Generations : 3000, break if qualities of the best solutions in the populations are the same for 500 generations</w:t>
+      </w:r>
+    </w:p>
+    <w:p>
+      <w:pPr>
+        <w:pStyle w:val="Figurenew"/>
+        <w:ind w:firstLine="0"/>
+        <w:jc w:val="both"/>
+        <w:rPr>
+          <w:sz w:val="32"/>
+          <w:szCs w:val="32"/>
+        </w:rPr>
+      </w:pPr>
+      <w:r>
+        <w:rPr>
+          <w:sz w:val="32"/>
+          <w:szCs w:val="32"/>
+        </w:rPr>
+        <w:t>Crossover rate = 1.0</w:t>
+      </w:r>
+    </w:p>
+    <w:p>
+      <w:pPr>
+        <w:pStyle w:val="Figurenew"/>
+        <w:ind w:firstLine="0"/>
+        <w:jc w:val="both"/>
+        <w:rPr>
+          <w:sz w:val="32"/>
+          <w:szCs w:val="32"/>
+        </w:rPr>
+      </w:pPr>
+      <w:r>
+        <w:rPr>
+          <w:sz w:val="32"/>
+          <w:szCs w:val="32"/>
+        </w:rPr>
+        <w:t>Mutation rate = 0.5</w:t>
+      </w:r>
+    </w:p>
+    <w:p>
+      <w:pPr>
+        <w:pStyle w:val="Figurenew"/>
+        <w:ind w:firstLine="0"/>
+        <w:jc w:val="both"/>
+        <w:rPr>
+          <w:sz w:val="32"/>
+          <w:szCs w:val="32"/>
+        </w:rPr>
+      </w:pPr>
+      <w:r>
+        <w:rPr>
+          <w:sz w:val="32"/>
+          <w:szCs w:val="32"/>
+        </w:rPr>
+        <w:t>Elitism (select the best 2 chromosomes and copy them unchanged to the next generation)</w:t>
+      </w:r>
+    </w:p>
+    <w:p>
+      <w:pPr>
+        <w:pStyle w:val="Figurenew"/>
+        <w:ind w:firstLine="0"/>
+        <w:jc w:val="both"/>
+        <w:rPr>
+          <w:sz w:val="32"/>
+          <w:szCs w:val="32"/>
+        </w:rPr>
+      </w:pPr>
+    </w:p>
+    <w:p>
+      <w:pPr>
+        <w:pStyle w:val="Figurenew"/>
+        <w:ind w:firstLine="0"/>
+        <w:jc w:val="both"/>
+        <w:rPr>
+          <w:sz w:val="32"/>
+          <w:szCs w:val="32"/>
+        </w:rPr>
+      </w:pPr>
+      <w:r>
+        <w:rPr>
+          <w:lang w:eastAsia="ja-JP"/>
+        </w:rPr>
+        <w:lastRenderedPageBreak/>
+        <w:drawing>
+          <wp:inline distT="0" distB="0" distL="0" distR="0" wp14:anchorId="4743C242" wp14:editId="60E8AEFA">
+            <wp:extent cx="5274945" cy="3204210"/>
+            <wp:effectExtent l="0" t="0" r="1905" b="0"/>
+            <wp:docPr id="6" name="Picture 6"/>
+            <wp:cNvGraphicFramePr>
+              <a:graphicFrameLocks xmlns:a="http://schemas.openxmlformats.org/drawingml/2006/main" noChangeAspect="1"/>
+            </wp:cNvGraphicFramePr>
+            <a:graphic xmlns:a="http://schemas.openxmlformats.org/drawingml/2006/main">
+              <a:graphicData uri="http://schemas.openxmlformats.org/drawingml/2006/picture">
+                <pic:pic xmlns:pic="http://schemas.openxmlformats.org/drawingml/2006/picture">
+                  <pic:nvPicPr>
+                    <pic:cNvPr id="1" name=""/>
+                    <pic:cNvPicPr/>
+                  </pic:nvPicPr>
+                  <pic:blipFill>
+                    <a:blip r:embed="rId19"/>
+                    <a:stretch>
+                      <a:fillRect/>
+                    </a:stretch>
+                  </pic:blipFill>
+                  <pic:spPr>
+                    <a:xfrm>
+                      <a:off x="0" y="0"/>
+                      <a:ext cx="5274945" cy="3204210"/>
+                    </a:xfrm>
+                    <a:prstGeom prst="rect">
+                      <a:avLst/>
+                    </a:prstGeom>
+                  </pic:spPr>
+                </pic:pic>
+              </a:graphicData>
+            </a:graphic>
+          </wp:inline>
+        </w:drawing>
+      </w:r>
+    </w:p>
+    <w:p>
+      <w:pPr>
+        <w:pStyle w:val="Default"/>
+        <w:rPr>
+          <w:sz w:val="12"/>
+          <w:szCs w:val="12"/>
+        </w:rPr>
+      </w:pPr>
+      <w:r>
+        <w:rPr>
+          <w:b/>
+          <w:bCs/>
+          <w:sz w:val="12"/>
+          <w:szCs w:val="12"/>
+        </w:rPr>
+        <w:t xml:space="preserve">(*) Results that equal to the the best known solutions </w:t>
+      </w:r>
+    </w:p>
+    <w:p>
+      <w:pPr>
+        <w:pStyle w:val="Figurenew"/>
+        <w:ind w:firstLine="0"/>
+        <w:jc w:val="both"/>
+        <w:rPr>
+          <w:sz w:val="18"/>
+          <w:szCs w:val="18"/>
+        </w:rPr>
+      </w:pPr>
+      <w:r>
+        <w:rPr>
+          <w:sz w:val="18"/>
+          <w:szCs w:val="18"/>
+        </w:rPr>
+        <w:t>(**) Results that have less distances than best known solutions. Best known solutions try to minimize number of vehicles first, then try to minimize distances, that’s why my solution has less distances.</w:t>
+      </w:r>
+    </w:p>
+    <w:p>
+      <w:pPr>
+        <w:pStyle w:val="Figurenew"/>
+        <w:ind w:firstLine="0"/>
+        <w:jc w:val="both"/>
+        <w:rPr>
+          <w:sz w:val="18"/>
+          <w:szCs w:val="18"/>
+        </w:rPr>
+      </w:pPr>
+    </w:p>
+    <w:p>
+      <w:pPr>
+        <w:pStyle w:val="Figurenew"/>
+        <w:ind w:firstLine="0"/>
+        <w:jc w:val="both"/>
+        <w:rPr>
+          <w:sz w:val="32"/>
+          <w:szCs w:val="32"/>
+        </w:rPr>
+      </w:pPr>
+      <w:r>
+        <w:rPr>
+          <w:sz w:val="32"/>
+          <w:szCs w:val="32"/>
+        </w:rPr>
+        <w:t>The results above are just one time results. For better approximation of algorithm efficiency the results should be recalculated many times and use the averages of them later. As can be seen above, some of the results are equal to the best known solutions. By the way, the qualities of solutions maybe increase if we do more generations of GA’s process, but it will take more time, of course.</w:t>
+      </w:r>
+    </w:p>
+    <w:p>
+      <w:pPr>
+        <w:pStyle w:val="Figurenew"/>
+        <w:ind w:firstLine="0"/>
+        <w:jc w:val="both"/>
+        <w:rPr>
+          <w:sz w:val="32"/>
+          <w:szCs w:val="32"/>
+        </w:rPr>
+      </w:pPr>
+      <w:r>
+        <w:rPr>
+          <w:sz w:val="32"/>
+          <w:szCs w:val="32"/>
+        </w:rPr>
+        <w:tab/>
+        <w:t>Now, we had an algorithm to s</w:t>
+      </w:r>
+      <w:r>
+        <w:rPr>
+          <w:sz w:val="32"/>
+          <w:szCs w:val="32"/>
+        </w:rPr>
+        <w:t>olve the single-depot problems which worked pretty well. W</w:t>
+      </w:r>
+      <w:r>
+        <w:rPr>
+          <w:sz w:val="32"/>
+          <w:szCs w:val="32"/>
+        </w:rPr>
+        <w:t xml:space="preserve">e </w:t>
+      </w:r>
+      <w:r>
+        <w:rPr>
+          <w:sz w:val="32"/>
+          <w:szCs w:val="32"/>
+        </w:rPr>
+        <w:t>decided to move on to the multi-</w:t>
+      </w:r>
+      <w:r>
+        <w:rPr>
+          <w:sz w:val="32"/>
+          <w:szCs w:val="32"/>
+        </w:rPr>
+        <w:t>depot problems which are more realistic.</w:t>
+      </w:r>
+    </w:p>
+    <w:p>
+      <w:pPr>
+        <w:pStyle w:val="Figurenew"/>
+        <w:ind w:firstLine="0"/>
+        <w:jc w:val="both"/>
+        <w:rPr>
+          <w:b/>
+          <w:bCs/>
+          <w:sz w:val="32"/>
+          <w:szCs w:val="32"/>
+        </w:rPr>
+      </w:pPr>
+      <w:r>
+        <w:rPr>
+          <w:b/>
+          <w:bCs/>
+          <w:sz w:val="32"/>
+          <w:szCs w:val="32"/>
+        </w:rPr>
+        <w:t>3.1.2 – Finding the best way to assign requests to depots to solve the multi-depot pickup and delivery problems</w:t>
+      </w:r>
+    </w:p>
+    <w:p>
+      <w:pPr>
+        <w:pStyle w:val="Figurenew"/>
+        <w:ind w:firstLine="0"/>
+        <w:jc w:val="both"/>
+        <w:rPr>
+          <w:sz w:val="32"/>
+          <w:szCs w:val="32"/>
+        </w:rPr>
+      </w:pPr>
+      <w:r>
+        <w:rPr>
+          <w:sz w:val="32"/>
+          <w:szCs w:val="32"/>
+        </w:rPr>
+        <w:tab/>
+        <w:t>The Li and Lim’s test instances are single-depot instances. In order to make them multi-depot, we inserted another 4 depots to each of the instances. We used Li and Lim’s 100 instances which have approximately 100 nodes, all of them have the depot at the coordinate (40,50). We insert the other 4 depots at coordinates (25,25),(25,75),(75,25), and (75,75) respectively. For more understanding, see the pictures below.</w:t>
+      </w:r>
+    </w:p>
+    <w:p>
+      <w:pPr>
+        <w:pStyle w:val="Figurenew"/>
+        <w:ind w:firstLine="0"/>
+        <w:jc w:val="both"/>
+        <w:rPr>
+          <w:sz w:val="32"/>
+          <w:szCs w:val="32"/>
+        </w:rPr>
+      </w:pPr>
+      <w:r>
+        <w:rPr>
+          <w:lang w:eastAsia="ja-JP"/>
+        </w:rPr>
+        <w:lastRenderedPageBreak/>
+        <w:drawing>
+          <wp:inline distT="0" distB="0" distL="0" distR="0" wp14:anchorId="4E35084A" wp14:editId="3DE92839">
+            <wp:extent cx="4324350" cy="3069208"/>
+            <wp:effectExtent l="0" t="0" r="0" b="0"/>
+            <wp:docPr id="7" name="Picture 7"/>
+            <wp:cNvGraphicFramePr>
+              <a:graphicFrameLocks xmlns:a="http://schemas.openxmlformats.org/drawingml/2006/main" noChangeAspect="1"/>
+            </wp:cNvGraphicFramePr>
+            <a:graphic xmlns:a="http://schemas.openxmlformats.org/drawingml/2006/main">
+              <a:graphicData uri="http://schemas.openxmlformats.org/drawingml/2006/picture">
+                <pic:pic xmlns:pic="http://schemas.openxmlformats.org/drawingml/2006/picture">
+                  <pic:nvPicPr>
+                    <pic:cNvPr id="1" name=""/>
+                    <pic:cNvPicPr/>
+                  </pic:nvPicPr>
+                  <pic:blipFill>
+                    <a:blip r:embed="rId20"/>
+                    <a:stretch>
+                      <a:fillRect/>
+                    </a:stretch>
+                  </pic:blipFill>
+                  <pic:spPr>
+                    <a:xfrm>
+                      <a:off x="0" y="0"/>
+                      <a:ext cx="4359143" cy="3093902"/>
+                    </a:xfrm>
+                    <a:prstGeom prst="rect">
+                      <a:avLst/>
+                    </a:prstGeom>
+                  </pic:spPr>
+                </pic:pic>
+              </a:graphicData>
+            </a:graphic>
+          </wp:inline>
+        </w:drawing>
+      </w:r>
+    </w:p>
+    <w:p>
+      <w:pPr>
+        <w:pStyle w:val="Figurenew"/>
+        <w:ind w:firstLine="0"/>
+        <w:jc w:val="both"/>
+        <w:rPr>
+          <w:sz w:val="32"/>
+          <w:szCs w:val="32"/>
+        </w:rPr>
+      </w:pPr>
+      <w:r>
+        <w:rPr>
+          <w:sz w:val="32"/>
+          <w:szCs w:val="32"/>
+        </w:rPr>
+        <w:t>Fig. Original instances (the depot is at the gray dot)</w:t>
+      </w:r>
+    </w:p>
+    <w:p>
+      <w:pPr>
+        <w:pStyle w:val="Figurenew"/>
+        <w:ind w:firstLine="0"/>
+        <w:jc w:val="both"/>
+        <w:rPr>
+          <w:sz w:val="32"/>
+          <w:szCs w:val="32"/>
+        </w:rPr>
+      </w:pPr>
+    </w:p>
+    <w:p>
+      <w:pPr>
+        <w:pStyle w:val="Figurenew"/>
+        <w:ind w:firstLine="0"/>
+        <w:jc w:val="both"/>
+        <w:rPr>
+          <w:sz w:val="32"/>
+          <w:szCs w:val="32"/>
+        </w:rPr>
+      </w:pPr>
+    </w:p>
+    <w:p>
+      <w:pPr>
+        <w:pStyle w:val="Figurenew"/>
+        <w:ind w:firstLine="0"/>
+        <w:jc w:val="both"/>
+        <w:rPr>
+          <w:sz w:val="32"/>
+          <w:szCs w:val="32"/>
+        </w:rPr>
+      </w:pPr>
+    </w:p>
+    <w:p>
+      <w:pPr>
+        <w:pStyle w:val="Figurenew"/>
+        <w:ind w:firstLine="0"/>
+        <w:jc w:val="both"/>
+        <w:rPr>
+          <w:sz w:val="32"/>
+          <w:szCs w:val="32"/>
+        </w:rPr>
+      </w:pPr>
+      <w:r>
+        <w:rPr>
+          <w:lang w:eastAsia="ja-JP"/>
+        </w:rPr>
+        <w:drawing>
+          <wp:inline distT="0" distB="0" distL="0" distR="0" wp14:anchorId="3E122BCD" wp14:editId="5A27271F">
+            <wp:extent cx="4391025" cy="2880351"/>
+            <wp:effectExtent l="0" t="0" r="0" b="0"/>
+            <wp:docPr id="9" name="Picture 9"/>
+            <wp:cNvGraphicFramePr>
+              <a:graphicFrameLocks xmlns:a="http://schemas.openxmlformats.org/drawingml/2006/main" noChangeAspect="1"/>
+            </wp:cNvGraphicFramePr>
+            <a:graphic xmlns:a="http://schemas.openxmlformats.org/drawingml/2006/main">
+              <a:graphicData uri="http://schemas.openxmlformats.org/drawingml/2006/picture">
+                <pic:pic xmlns:pic="http://schemas.openxmlformats.org/drawingml/2006/picture">
+                  <pic:nvPicPr>
+                    <pic:cNvPr id="1" name=""/>
+                    <pic:cNvPicPr/>
+                  </pic:nvPicPr>
+                  <pic:blipFill>
+                    <a:blip r:embed="rId21"/>
+                    <a:stretch>
+                      <a:fillRect/>
+                    </a:stretch>
+                  </pic:blipFill>
+                  <pic:spPr>
+                    <a:xfrm>
+                      <a:off x="0" y="0"/>
+                      <a:ext cx="4425984" cy="2903283"/>
+                    </a:xfrm>
+                    <a:prstGeom prst="rect">
+                      <a:avLst/>
+                    </a:prstGeom>
+                  </pic:spPr>
+                </pic:pic>
+              </a:graphicData>
+            </a:graphic>
+          </wp:inline>
+        </w:drawing>
+      </w:r>
+    </w:p>
+    <w:p>
+      <w:pPr>
+        <w:pStyle w:val="Figurenew"/>
+        <w:ind w:firstLine="0"/>
+        <w:jc w:val="both"/>
+        <w:rPr>
+          <w:sz w:val="32"/>
+          <w:szCs w:val="32"/>
+        </w:rPr>
+      </w:pPr>
+      <w:r>
+        <w:rPr>
+          <w:sz w:val="32"/>
+          <w:szCs w:val="32"/>
+        </w:rPr>
+        <w:t xml:space="preserve">Fig. </w:t>
+      </w:r>
+      <w:r>
+        <w:rPr>
+          <w:sz w:val="32"/>
+          <w:szCs w:val="32"/>
+        </w:rPr>
+        <w:t xml:space="preserve">Added depots instance </w:t>
+      </w:r>
+      <w:r>
+        <w:rPr>
+          <w:sz w:val="32"/>
+          <w:szCs w:val="32"/>
+        </w:rPr>
+        <w:t>(the depot</w:t>
+      </w:r>
+      <w:r>
+        <w:rPr>
+          <w:sz w:val="32"/>
+          <w:szCs w:val="32"/>
+        </w:rPr>
+        <w:t>s are</w:t>
+      </w:r>
+      <w:r>
+        <w:rPr>
+          <w:sz w:val="32"/>
+          <w:szCs w:val="32"/>
+        </w:rPr>
+        <w:t xml:space="preserve"> at the gray dot</w:t>
+      </w:r>
+      <w:r>
+        <w:rPr>
+          <w:sz w:val="32"/>
+          <w:szCs w:val="32"/>
+        </w:rPr>
+        <w:t>s</w:t>
+      </w:r>
+      <w:r>
+        <w:rPr>
+          <w:sz w:val="32"/>
+          <w:szCs w:val="32"/>
+        </w:rPr>
+        <w:t>)</w:t>
+      </w:r>
+    </w:p>
+    <w:p>
+      <w:pPr>
+        <w:pStyle w:val="Figurenew"/>
+        <w:ind w:firstLine="0"/>
+        <w:jc w:val="both"/>
+        <w:rPr>
+          <w:sz w:val="32"/>
+          <w:szCs w:val="32"/>
+        </w:rPr>
+      </w:pPr>
+    </w:p>
+    <w:p>
+      <w:pPr>
+        <w:pStyle w:val="Figurenew"/>
+        <w:ind w:firstLine="0"/>
+        <w:jc w:val="both"/>
+        <w:rPr>
+          <w:sz w:val="32"/>
+          <w:szCs w:val="32"/>
+        </w:rPr>
+      </w:pPr>
+      <w:r>
+        <w:rPr>
+          <w:sz w:val="32"/>
+          <w:szCs w:val="32"/>
+        </w:rPr>
+        <w:tab/>
+        <w:t>Now, we want to find the best we to assign requests (pickup,delivery) to the depots so that after they are assigned we can treat them as 5 single-depot PDPTWs and  we can use the GA above to solve them.</w:t>
+      </w:r>
+    </w:p>
+    <w:p>
+      <w:pPr>
+        <w:pStyle w:val="Figurenew"/>
+        <w:ind w:firstLine="0"/>
+        <w:jc w:val="both"/>
+        <w:rPr>
+          <w:sz w:val="32"/>
+          <w:szCs w:val="32"/>
+        </w:rPr>
+      </w:pPr>
+      <w:bookmarkStart w:id="21" w:name="_GoBack"/>
+      <w:bookmarkEnd w:id="21"/>
+    </w:p>
+    <w:p>
+      <w:pPr>
+        <w:pStyle w:val="Figurenew"/>
+        <w:ind w:firstLine="0"/>
+        <w:jc w:val="both"/>
+        <w:rPr>
+          <w:b/>
+          <w:bCs/>
+          <w:sz w:val="32"/>
+          <w:szCs w:val="32"/>
+        </w:rPr>
+      </w:pPr>
+      <w:r>
+        <w:rPr>
+          <w:b/>
+          <w:bCs/>
+          <w:sz w:val="32"/>
+          <w:szCs w:val="32"/>
+        </w:rPr>
+        <w:t>3.1.3 – Testing the algorithm on the real locations</w:t>
+      </w:r>
+    </w:p>
+    <w:p>
+      <w:pPr>
+        <w:pStyle w:val="Figurenew"/>
+        <w:ind w:firstLine="0"/>
+        <w:jc w:val="both"/>
+        <w:rPr>
+          <w:sz w:val="32"/>
+          <w:szCs w:val="32"/>
+        </w:rPr>
+      </w:pPr>
+    </w:p>
+    <w:p>
+      <w:pPr>
+        <w:pStyle w:val="Heading2"/>
+      </w:pPr>
+      <w:r>
+        <w:t xml:space="preserve">3.2 </w:t>
       </w:r>
       <w:r>
         <w:rPr>
@@ -7333,35 +9622,6 @@
         <w:t>..........................</w:t>
       </w:r>
       <w:bookmarkEnd w:id="20"/>
-    </w:p>
-    <w:p>
-      <w:r>
-        <w:rPr>
-          <w:rFonts w:hint="cs"/>
-          <w:cs/>
-        </w:rPr>
-        <w:t>......................</w:t>
-      </w:r>
-      <w:r>
-        <w:t>............................................................................................................................................................................................................................................................................................................................................................................................................</w:t>
-      </w:r>
-    </w:p>
-    <w:p>
-      <w:pPr>
-        <w:pStyle w:val="Heading2"/>
-      </w:pPr>
-      <w:bookmarkStart w:id="21" w:name="_Toc496013431"/>
-      <w:r>
-        <w:t xml:space="preserve">3.2 </w:t>
-      </w:r>
-      <w:r>
-        <w:rPr>
-          <w:rFonts w:hint="cs"/>
-          <w:cs/>
-        </w:rPr>
-        <w:t>..........................</w:t>
-      </w:r>
-      <w:bookmarkEnd w:id="21"/>
     </w:p>
     <w:p>
       <w:pPr>
@@ -8026,7 +10286,7 @@
       </w:pPr>
     </w:p>
     <w:sectPr>
-      <w:headerReference w:type="default" r:id="rId18"/>
+      <w:headerReference w:type="default" r:id="rId22"/>
       <w:pgSz w:w="11907" w:h="16839" w:code="9"/>
       <w:pgMar w:top="2160" w:right="1440" w:bottom="1440" w:left="2160" w:header="1304" w:footer="709" w:gutter="0"/>
       <w:pgNumType w:start="1"/>
@@ -8325,7 +10585,7 @@
         <w:noProof/>
         <w:szCs w:val="32"/>
       </w:rPr>
-      <w:t>4</w:t>
+      <w:t>13</w:t>
     </w:r>
     <w:r>
       <w:rPr>
@@ -10704,6 +12964,22 @@
       <w:lang w:eastAsia="th-TH"/>
     </w:rPr>
   </w:style>
+  <w:style w:type="paragraph" w:customStyle="1" w:styleId="Default">
+    <w:name w:val="Default"/>
+    <w:rsid w:val="004E69DB"/>
+    <w:pPr>
+      <w:autoSpaceDE w:val="0"/>
+      <w:autoSpaceDN w:val="0"/>
+      <w:adjustRightInd w:val="0"/>
+      <w:spacing w:after="0" w:line="240" w:lineRule="auto"/>
+    </w:pPr>
+    <w:rPr>
+      <w:rFonts w:ascii="TH Sarabun New" w:hAnsi="TH Sarabun New" w:cs="TH Sarabun New"/>
+      <w:color w:val="000000"/>
+      <w:sz w:val="24"/>
+      <w:szCs w:val="24"/>
+    </w:rPr>
+  </w:style>
 </w:styles>
 </file>
 
@@ -10973,7 +13249,7 @@
 </file>
 
 <file path=customXml/itemProps1.xml><?xml version="1.0" encoding="utf-8"?>
-<ds:datastoreItem xmlns:ds="http://schemas.openxmlformats.org/officeDocument/2006/customXml" ds:itemID="{71D8D78D-C61A-4B7A-BC5B-69B1DC8118BD}">
+<ds:datastoreItem xmlns:ds="http://schemas.openxmlformats.org/officeDocument/2006/customXml" ds:itemID="{998F8F04-62AE-4432-AF45-B2B60DABD026}">
   <ds:schemaRefs>
     <ds:schemaRef ds:uri="http://schemas.openxmlformats.org/officeDocument/2006/bibliography"/>
   </ds:schemaRefs>

</xml_diff>